<commit_message>
Stesura finale della documentazione
Stesura finale della documentazione per la prima consegna. 19/10/2025
</commit_message>
<xml_diff>
--- a/docs/Documentation.docx
+++ b/docs/Documentation.docx
@@ -2,20 +2,1767 @@
 <file path=word/document.xml><?xml version="1.0" encoding="utf-8"?>
 <w:document xmlns:wpc="http://schemas.microsoft.com/office/word/2010/wordprocessingCanvas" xmlns:cx="http://schemas.microsoft.com/office/drawing/2014/chartex" xmlns:cx1="http://schemas.microsoft.com/office/drawing/2015/9/8/chartex" xmlns:cx2="http://schemas.microsoft.com/office/drawing/2015/10/21/chartex" xmlns:cx3="http://schemas.microsoft.com/office/drawing/2016/5/9/chartex" xmlns:cx4="http://schemas.microsoft.com/office/drawing/2016/5/10/chartex" xmlns:cx5="http://schemas.microsoft.com/office/drawing/2016/5/11/chartex" xmlns:cx6="http://schemas.microsoft.com/office/drawing/2016/5/12/chartex" xmlns:cx7="http://schemas.microsoft.com/office/drawing/2016/5/13/chartex" xmlns:cx8="http://schemas.microsoft.com/office/drawing/2016/5/14/chartex" xmlns:mc="http://schemas.openxmlformats.org/markup-compatibility/2006" xmlns:aink="http://schemas.microsoft.com/office/drawing/2016/ink" xmlns:am3d="http://schemas.microsoft.com/office/drawing/2017/model3d" xmlns:o="urn:schemas-microsoft-com:office:office" xmlns:oel="http://schemas.microsoft.com/office/2019/extlst" xmlns:r="http://schemas.openxmlformats.org/officeDocument/2006/relationships" xmlns:m="http://schemas.openxmlformats.org/officeDocument/2006/math" xmlns:v="urn:schemas-microsoft-com:vml" xmlns:wp14="http://schemas.microsoft.com/office/word/2010/wordprocessingDrawing" xmlns:wp="http://schemas.openxmlformats.org/drawingml/2006/wordprocessingDrawing" xmlns:w10="urn:schemas-microsoft-com:office:word" xmlns:w="http://schemas.openxmlformats.org/wordprocessingml/2006/main" xmlns:w14="http://schemas.microsoft.com/office/word/2010/wordml" xmlns:w15="http://schemas.microsoft.com/office/word/2012/wordml" xmlns:w16cex="http://schemas.microsoft.com/office/word/2018/wordml/cex" xmlns:w16cid="http://schemas.microsoft.com/office/word/2016/wordml/cid" xmlns:w16="http://schemas.microsoft.com/office/word/2018/wordml" xmlns:w16du="http://schemas.microsoft.com/office/word/2023/wordml/word16du" xmlns:w16sdtdh="http://schemas.microsoft.com/office/word/2020/wordml/sdtdatahash" xmlns:w16sdtfl="http://schemas.microsoft.com/office/word/2024/wordml/sdtformatlock" xmlns:w16se="http://schemas.microsoft.com/office/word/2015/wordml/symex" xmlns:wpg="http://schemas.microsoft.com/office/word/2010/wordprocessingGroup" xmlns:wpi="http://schemas.microsoft.com/office/word/2010/wordprocessingInk" xmlns:wne="http://schemas.microsoft.com/office/word/2006/wordml" xmlns:wps="http://schemas.microsoft.com/office/word/2010/wordprocessingShape" mc:Ignorable="w14 w15 w16se w16cid w16 w16cex w16sdtdh w16sdtfl w16du wp14">
   <w:body>
-    <w:p/>
     <w:p>
-      <w:r>
-        <w:br w:type="page"/>
+      <w:pPr>
+        <w:autoSpaceDE w:val="0"/>
+        <w:autoSpaceDN w:val="0"/>
+        <w:adjustRightInd w:val="0"/>
+        <w:spacing w:after="0" w:line="240" w:lineRule="auto"/>
+        <w:jc w:val="center"/>
+        <w:rPr>
+          <w:rFonts w:ascii="CIDFont+F2" w:hAnsi="CIDFont+F2" w:cs="CIDFont+F2"/>
+          <w:kern w:val="0"/>
+          <w:sz w:val="40"/>
+          <w:szCs w:val="40"/>
+        </w:rPr>
+      </w:pPr>
+      <w:r>
+        <w:rPr>
+          <w:rFonts w:ascii="CIDFont+F2" w:hAnsi="CIDFont+F2" w:cs="CIDFont+F2"/>
+          <w:kern w:val="0"/>
+          <w:sz w:val="40"/>
+          <w:szCs w:val="40"/>
+        </w:rPr>
+        <w:t>UNIVERSITÀ DEGLI STUDI DI NAPOLI FEDERICO II</w:t>
       </w:r>
     </w:p>
     <w:p>
       <w:pPr>
+        <w:autoSpaceDE w:val="0"/>
+        <w:autoSpaceDN w:val="0"/>
+        <w:adjustRightInd w:val="0"/>
+        <w:spacing w:after="0" w:line="240" w:lineRule="auto"/>
+        <w:jc w:val="center"/>
+        <w:rPr>
+          <w:rFonts w:ascii="CIDFont+F2" w:hAnsi="CIDFont+F2" w:cs="CIDFont+F2"/>
+          <w:kern w:val="0"/>
+          <w:sz w:val="40"/>
+          <w:szCs w:val="40"/>
+        </w:rPr>
+      </w:pPr>
+      <w:r>
+        <w:rPr>
+          <w:rFonts w:ascii="CIDFont+F2" w:hAnsi="CIDFont+F2" w:cs="CIDFont+F2"/>
+          <w:kern w:val="0"/>
+          <w:sz w:val="40"/>
+          <w:szCs w:val="40"/>
+        </w:rPr>
+        <w:t>SCUOLA POLITECNICA E DELLE SCIENZE DI BASE</w:t>
+      </w:r>
+    </w:p>
+    <w:p>
+      <w:pPr>
+        <w:autoSpaceDE w:val="0"/>
+        <w:autoSpaceDN w:val="0"/>
+        <w:adjustRightInd w:val="0"/>
+        <w:spacing w:after="0" w:line="240" w:lineRule="auto"/>
+        <w:jc w:val="center"/>
+        <w:rPr>
+          <w:rFonts w:ascii="CIDFont+F2" w:hAnsi="CIDFont+F2" w:cs="CIDFont+F2"/>
+          <w:kern w:val="0"/>
+          <w:sz w:val="28"/>
+          <w:szCs w:val="28"/>
+        </w:rPr>
+      </w:pPr>
+      <w:r>
+        <w:rPr>
+          <w:rFonts w:ascii="CIDFont+F2" w:hAnsi="CIDFont+F2" w:cs="CIDFont+F2"/>
+          <w:kern w:val="0"/>
+          <w:sz w:val="28"/>
+          <w:szCs w:val="28"/>
+        </w:rPr>
+        <w:t>DIPARTIMENTO DI INGEGNERIA ELETTRICA E TECNOLOGIE DELLL’INFORMAZIONE</w:t>
+      </w:r>
+    </w:p>
+    <w:p>
+      <w:pPr>
+        <w:autoSpaceDE w:val="0"/>
+        <w:autoSpaceDN w:val="0"/>
+        <w:adjustRightInd w:val="0"/>
+        <w:spacing w:after="0" w:line="240" w:lineRule="auto"/>
+        <w:jc w:val="center"/>
+        <w:rPr>
+          <w:rFonts w:ascii="CIDFont+F2" w:hAnsi="CIDFont+F2" w:cs="CIDFont+F2"/>
+          <w:kern w:val="0"/>
+          <w:sz w:val="40"/>
+          <w:szCs w:val="40"/>
+        </w:rPr>
+      </w:pPr>
+      <w:r>
+        <w:rPr>
+          <w:noProof/>
+        </w:rPr>
+        <mc:AlternateContent>
+          <mc:Choice Requires="wps">
+            <w:drawing>
+              <wp:inline distT="0" distB="0" distL="0" distR="0" wp14:anchorId="0C9069AF" wp14:editId="1B331427">
+                <wp:extent cx="304800" cy="304800"/>
+                <wp:effectExtent l="0" t="0" r="0" b="0"/>
+                <wp:docPr id="257440459" name="Rettangolo 2" descr="Risultato immagine per università federico ii napoli logo"/>
+                <wp:cNvGraphicFramePr>
+                  <a:graphicFrameLocks xmlns:a="http://schemas.openxmlformats.org/drawingml/2006/main" noChangeAspect="1"/>
+                </wp:cNvGraphicFramePr>
+                <a:graphic xmlns:a="http://schemas.openxmlformats.org/drawingml/2006/main">
+                  <a:graphicData uri="http://schemas.microsoft.com/office/word/2010/wordprocessingShape">
+                    <wps:wsp>
+                      <wps:cNvSpPr>
+                        <a:spLocks noChangeAspect="1" noChangeArrowheads="1"/>
+                      </wps:cNvSpPr>
+                      <wps:spPr bwMode="auto">
+                        <a:xfrm>
+                          <a:off x="0" y="0"/>
+                          <a:ext cx="304800" cy="304800"/>
+                        </a:xfrm>
+                        <a:prstGeom prst="rect">
+                          <a:avLst/>
+                        </a:prstGeom>
+                        <a:noFill/>
+                        <a:ln>
+                          <a:noFill/>
+                        </a:ln>
+                        <a:extLst>
+                          <a:ext uri="{909E8E84-426E-40DD-AFC4-6F175D3DCCD1}">
+                            <a14:hiddenFill xmlns:a14="http://schemas.microsoft.com/office/drawing/2010/main">
+                              <a:solidFill>
+                                <a:srgbClr val="FFFFFF"/>
+                              </a:solidFill>
+                            </a14:hiddenFill>
+                          </a:ext>
+                          <a:ext uri="{91240B29-F687-4F45-9708-019B960494DF}">
+                            <a14:hiddenLine xmlns:a14="http://schemas.microsoft.com/office/drawing/2010/main" w="9525">
+                              <a:solidFill>
+                                <a:srgbClr val="000000"/>
+                              </a:solidFill>
+                              <a:miter lim="800000"/>
+                              <a:headEnd/>
+                              <a:tailEnd/>
+                            </a14:hiddenLine>
+                          </a:ext>
+                        </a:extLst>
+                      </wps:spPr>
+                      <wps:bodyPr rot="0" vert="horz" wrap="square" lIns="91440" tIns="45720" rIns="91440" bIns="45720" anchor="t" anchorCtr="0" upright="1">
+                        <a:noAutofit/>
+                      </wps:bodyPr>
+                    </wps:wsp>
+                  </a:graphicData>
+                </a:graphic>
+              </wp:inline>
+            </w:drawing>
+          </mc:Choice>
+          <mc:Fallback>
+            <w:pict>
+              <v:rect w14:anchorId="4A22B5F7" id="Rettangolo 2" o:spid="_x0000_s1026" alt="Risultato immagine per università federico ii napoli logo" style="width:24pt;height:24pt;visibility:visible;mso-wrap-style:square;mso-left-percent:-10001;mso-top-percent:-10001;mso-position-horizontal:absolute;mso-position-horizontal-relative:char;mso-position-vertical:absolute;mso-position-vertical-relative:line;mso-left-percent:-10001;mso-top-percent:-10001;v-text-anchor:top" o:gfxdata="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" filled="f" stroked="f">
+                <o:lock v:ext="edit" aspectratio="t"/>
+                <w10:anchorlock/>
+              </v:rect>
+            </w:pict>
+          </mc:Fallback>
+        </mc:AlternateContent>
+      </w:r>
+    </w:p>
+    <w:p>
+      <w:pPr>
+        <w:autoSpaceDE w:val="0"/>
+        <w:autoSpaceDN w:val="0"/>
+        <w:adjustRightInd w:val="0"/>
+        <w:spacing w:after="0" w:line="240" w:lineRule="auto"/>
+        <w:jc w:val="center"/>
+        <w:rPr>
+          <w:rFonts w:ascii="CIDFont+F2" w:hAnsi="CIDFont+F2" w:cs="CIDFont+F2"/>
+          <w:kern w:val="0"/>
+          <w:sz w:val="40"/>
+          <w:szCs w:val="40"/>
+        </w:rPr>
+      </w:pPr>
+      <w:r>
+        <w:rPr>
+          <w:rFonts w:ascii="CIDFont+F2" w:hAnsi="CIDFont+F2" w:cs="CIDFont+F2"/>
+          <w:noProof/>
+          <w:kern w:val="0"/>
+          <w:sz w:val="40"/>
+          <w:szCs w:val="40"/>
+        </w:rPr>
+        <w:drawing>
+          <wp:inline distT="0" distB="0" distL="0" distR="0" wp14:anchorId="1198CAC7" wp14:editId="2DA7E705">
+            <wp:extent cx="2209800" cy="2228850"/>
+            <wp:effectExtent l="0" t="0" r="0" b="0"/>
+            <wp:docPr id="1054828162" name="Immagine 3" descr="Immagine che contiene simbolo, emblema, cerchio, schizzo&#10;&#10;Il contenuto generato dall'IA potrebbe non essere corretto."/>
+            <wp:cNvGraphicFramePr>
+              <a:graphicFrameLocks xmlns:a="http://schemas.openxmlformats.org/drawingml/2006/main" noChangeAspect="1"/>
+            </wp:cNvGraphicFramePr>
+            <a:graphic xmlns:a="http://schemas.openxmlformats.org/drawingml/2006/main">
+              <a:graphicData uri="http://schemas.openxmlformats.org/drawingml/2006/picture">
+                <pic:pic xmlns:pic="http://schemas.openxmlformats.org/drawingml/2006/picture">
+                  <pic:nvPicPr>
+                    <pic:cNvPr id="1054828162" name="Immagine 3" descr="Immagine che contiene simbolo, emblema, cerchio, schizzo&#10;&#10;Il contenuto generato dall'IA potrebbe non essere corretto."/>
+                    <pic:cNvPicPr>
+                      <a:picLocks noChangeAspect="1" noChangeArrowheads="1"/>
+                    </pic:cNvPicPr>
+                  </pic:nvPicPr>
+                  <pic:blipFill>
+                    <a:blip r:embed="rId8">
+                      <a:extLst>
+                        <a:ext uri="{28A0092B-C50C-407E-A947-70E740481C1C}">
+                          <a14:useLocalDpi xmlns:a14="http://schemas.microsoft.com/office/drawing/2010/main" val="0"/>
+                        </a:ext>
+                      </a:extLst>
+                    </a:blip>
+                    <a:srcRect/>
+                    <a:stretch>
+                      <a:fillRect/>
+                    </a:stretch>
+                  </pic:blipFill>
+                  <pic:spPr bwMode="auto">
+                    <a:xfrm>
+                      <a:off x="0" y="0"/>
+                      <a:ext cx="2209800" cy="2228850"/>
+                    </a:xfrm>
+                    <a:prstGeom prst="rect">
+                      <a:avLst/>
+                    </a:prstGeom>
+                    <a:noFill/>
+                  </pic:spPr>
+                </pic:pic>
+              </a:graphicData>
+            </a:graphic>
+          </wp:inline>
+        </w:drawing>
+      </w:r>
+    </w:p>
+    <w:p>
+      <w:pPr>
+        <w:autoSpaceDE w:val="0"/>
+        <w:autoSpaceDN w:val="0"/>
+        <w:adjustRightInd w:val="0"/>
+        <w:spacing w:after="0" w:line="240" w:lineRule="auto"/>
+        <w:rPr>
+          <w:rFonts w:ascii="CIDFont+F2" w:hAnsi="CIDFont+F2" w:cs="CIDFont+F2"/>
+          <w:kern w:val="0"/>
+          <w:sz w:val="40"/>
+          <w:szCs w:val="40"/>
+        </w:rPr>
+      </w:pPr>
+      <w:r>
+        <w:rPr>
+          <w:noProof/>
+        </w:rPr>
+        <mc:AlternateContent>
+          <mc:Choice Requires="wps">
+            <w:drawing>
+              <wp:inline distT="0" distB="0" distL="0" distR="0" wp14:anchorId="1D568389" wp14:editId="1B00D4A5">
+                <wp:extent cx="304800" cy="304800"/>
+                <wp:effectExtent l="0" t="0" r="0" b="0"/>
+                <wp:docPr id="1824743086" name="Rettangolo 1" descr="Risultato immagine per università federico ii napoli logo"/>
+                <wp:cNvGraphicFramePr>
+                  <a:graphicFrameLocks xmlns:a="http://schemas.openxmlformats.org/drawingml/2006/main" noChangeAspect="1"/>
+                </wp:cNvGraphicFramePr>
+                <a:graphic xmlns:a="http://schemas.openxmlformats.org/drawingml/2006/main">
+                  <a:graphicData uri="http://schemas.microsoft.com/office/word/2010/wordprocessingShape">
+                    <wps:wsp>
+                      <wps:cNvSpPr>
+                        <a:spLocks noChangeAspect="1" noChangeArrowheads="1"/>
+                      </wps:cNvSpPr>
+                      <wps:spPr bwMode="auto">
+                        <a:xfrm>
+                          <a:off x="0" y="0"/>
+                          <a:ext cx="304800" cy="304800"/>
+                        </a:xfrm>
+                        <a:prstGeom prst="rect">
+                          <a:avLst/>
+                        </a:prstGeom>
+                        <a:noFill/>
+                        <a:ln>
+                          <a:noFill/>
+                        </a:ln>
+                        <a:extLst>
+                          <a:ext uri="{909E8E84-426E-40DD-AFC4-6F175D3DCCD1}">
+                            <a14:hiddenFill xmlns:a14="http://schemas.microsoft.com/office/drawing/2010/main">
+                              <a:solidFill>
+                                <a:srgbClr val="FFFFFF"/>
+                              </a:solidFill>
+                            </a14:hiddenFill>
+                          </a:ext>
+                          <a:ext uri="{91240B29-F687-4F45-9708-019B960494DF}">
+                            <a14:hiddenLine xmlns:a14="http://schemas.microsoft.com/office/drawing/2010/main" w="9525">
+                              <a:solidFill>
+                                <a:srgbClr val="000000"/>
+                              </a:solidFill>
+                              <a:miter lim="800000"/>
+                              <a:headEnd/>
+                              <a:tailEnd/>
+                            </a14:hiddenLine>
+                          </a:ext>
+                        </a:extLst>
+                      </wps:spPr>
+                      <wps:bodyPr rot="0" vert="horz" wrap="square" lIns="91440" tIns="45720" rIns="91440" bIns="45720" anchor="t" anchorCtr="0" upright="1">
+                        <a:noAutofit/>
+                      </wps:bodyPr>
+                    </wps:wsp>
+                  </a:graphicData>
+                </a:graphic>
+              </wp:inline>
+            </w:drawing>
+          </mc:Choice>
+          <mc:Fallback>
+            <w:pict>
+              <v:rect w14:anchorId="393F18E8" id="Rettangolo 1" o:spid="_x0000_s1026" alt="Risultato immagine per università federico ii napoli logo" style="width:24pt;height:24pt;visibility:visible;mso-wrap-style:square;mso-left-percent:-10001;mso-top-percent:-10001;mso-position-horizontal:absolute;mso-position-horizontal-relative:char;mso-position-vertical:absolute;mso-position-vertical-relative:line;mso-left-percent:-10001;mso-top-percent:-10001;v-text-anchor:top" o:gfxdata="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" filled="f" stroked="f">
+                <o:lock v:ext="edit" aspectratio="t"/>
+                <w10:anchorlock/>
+              </v:rect>
+            </w:pict>
+          </mc:Fallback>
+        </mc:AlternateContent>
+      </w:r>
+    </w:p>
+    <w:p>
+      <w:pPr>
+        <w:autoSpaceDE w:val="0"/>
+        <w:autoSpaceDN w:val="0"/>
+        <w:adjustRightInd w:val="0"/>
+        <w:spacing w:after="0" w:line="240" w:lineRule="auto"/>
+        <w:jc w:val="center"/>
+        <w:rPr>
+          <w:rFonts w:ascii="CIDFont+F2" w:hAnsi="CIDFont+F2" w:cs="CIDFont+F2"/>
+          <w:kern w:val="0"/>
+          <w:sz w:val="36"/>
+          <w:szCs w:val="36"/>
+        </w:rPr>
+      </w:pPr>
+      <w:r>
+        <w:rPr>
+          <w:rFonts w:ascii="CIDFont+F2" w:hAnsi="CIDFont+F2" w:cs="CIDFont+F2"/>
+          <w:kern w:val="0"/>
+          <w:sz w:val="36"/>
+          <w:szCs w:val="36"/>
+        </w:rPr>
+        <w:t>CORSO DI LAUREA IN INFORMATICA</w:t>
+      </w:r>
+    </w:p>
+    <w:p>
+      <w:pPr>
+        <w:autoSpaceDE w:val="0"/>
+        <w:autoSpaceDN w:val="0"/>
+        <w:adjustRightInd w:val="0"/>
+        <w:spacing w:after="0" w:line="240" w:lineRule="auto"/>
+        <w:jc w:val="center"/>
+        <w:rPr>
+          <w:rFonts w:ascii="CIDFont+F2" w:hAnsi="CIDFont+F2" w:cs="CIDFont+F2"/>
+          <w:kern w:val="0"/>
+          <w:sz w:val="36"/>
+          <w:szCs w:val="36"/>
+        </w:rPr>
+      </w:pPr>
+      <w:r>
+        <w:rPr>
+          <w:rFonts w:ascii="CIDFont+F2" w:hAnsi="CIDFont+F2" w:cs="CIDFont+F2"/>
+          <w:kern w:val="0"/>
+          <w:sz w:val="36"/>
+          <w:szCs w:val="36"/>
+        </w:rPr>
+        <w:t xml:space="preserve">INSEGNAMENTO DI </w:t>
+      </w:r>
+      <w:r>
+        <w:rPr>
+          <w:rFonts w:ascii="CIDFont+F2" w:hAnsi="CIDFont+F2" w:cs="CIDFont+F2"/>
+          <w:kern w:val="0"/>
+          <w:sz w:val="36"/>
+          <w:szCs w:val="36"/>
+        </w:rPr>
+        <w:t>INGEGNERIA DEL SOFTWARE</w:t>
+      </w:r>
+    </w:p>
+    <w:p>
+      <w:pPr>
+        <w:autoSpaceDE w:val="0"/>
+        <w:autoSpaceDN w:val="0"/>
+        <w:adjustRightInd w:val="0"/>
+        <w:spacing w:after="0" w:line="240" w:lineRule="auto"/>
+        <w:jc w:val="center"/>
+        <w:rPr>
+          <w:rFonts w:ascii="CIDFont+F2" w:hAnsi="CIDFont+F2" w:cs="CIDFont+F2"/>
+          <w:kern w:val="0"/>
+          <w:sz w:val="36"/>
+          <w:szCs w:val="36"/>
+        </w:rPr>
+      </w:pPr>
+      <w:r>
+        <w:rPr>
+          <w:rFonts w:ascii="CIDFont+F2" w:hAnsi="CIDFont+F2" w:cs="CIDFont+F2"/>
+          <w:kern w:val="0"/>
+          <w:sz w:val="36"/>
+          <w:szCs w:val="36"/>
+        </w:rPr>
+        <w:t>ANNO ACCADEMICO 2024/2025</w:t>
+      </w:r>
+    </w:p>
+    <w:p>
+      <w:pPr>
+        <w:autoSpaceDE w:val="0"/>
+        <w:autoSpaceDN w:val="0"/>
+        <w:adjustRightInd w:val="0"/>
+        <w:spacing w:after="0" w:line="240" w:lineRule="auto"/>
+        <w:jc w:val="center"/>
+        <w:rPr>
+          <w:rFonts w:ascii="CIDFont+F2" w:hAnsi="CIDFont+F2" w:cs="CIDFont+F2"/>
+          <w:kern w:val="0"/>
+          <w:sz w:val="40"/>
+          <w:szCs w:val="40"/>
+        </w:rPr>
+      </w:pPr>
+    </w:p>
+    <w:p>
+      <w:pPr>
+        <w:autoSpaceDE w:val="0"/>
+        <w:autoSpaceDN w:val="0"/>
+        <w:adjustRightInd w:val="0"/>
+        <w:spacing w:after="0" w:line="240" w:lineRule="auto"/>
+        <w:jc w:val="center"/>
+        <w:rPr>
+          <w:rFonts w:ascii="CIDFont+F2" w:hAnsi="CIDFont+F2" w:cs="CIDFont+F2"/>
+          <w:kern w:val="0"/>
+          <w:sz w:val="36"/>
+          <w:szCs w:val="36"/>
+        </w:rPr>
+      </w:pPr>
+      <w:r>
+        <w:rPr>
+          <w:rFonts w:ascii="CIDFont+F2" w:hAnsi="CIDFont+F2" w:cs="CIDFont+F2"/>
+          <w:kern w:val="0"/>
+          <w:sz w:val="36"/>
+          <w:szCs w:val="36"/>
+        </w:rPr>
+        <w:t xml:space="preserve">Progettazione e sviluppo </w:t>
+      </w:r>
+      <w:r>
+        <w:rPr>
+          <w:rFonts w:ascii="CIDFont+F2" w:hAnsi="CIDFont+F2" w:cs="CIDFont+F2"/>
+          <w:kern w:val="0"/>
+          <w:sz w:val="36"/>
+          <w:szCs w:val="36"/>
+        </w:rPr>
+        <w:t>della piattaforma BugBoard26</w:t>
+      </w:r>
+    </w:p>
+    <w:p>
+      <w:pPr>
+        <w:autoSpaceDE w:val="0"/>
+        <w:autoSpaceDN w:val="0"/>
+        <w:adjustRightInd w:val="0"/>
+        <w:spacing w:after="0" w:line="240" w:lineRule="auto"/>
+        <w:rPr>
+          <w:rFonts w:ascii="CIDFont+F2" w:hAnsi="CIDFont+F2" w:cs="CIDFont+F2"/>
+          <w:kern w:val="0"/>
+          <w:sz w:val="40"/>
+          <w:szCs w:val="40"/>
+        </w:rPr>
+      </w:pPr>
+    </w:p>
+    <w:p>
+      <w:pPr>
+        <w:autoSpaceDE w:val="0"/>
+        <w:autoSpaceDN w:val="0"/>
+        <w:adjustRightInd w:val="0"/>
+        <w:spacing w:after="0" w:line="240" w:lineRule="auto"/>
+        <w:rPr>
+          <w:rFonts w:ascii="CIDFont+F2" w:hAnsi="CIDFont+F2" w:cs="CIDFont+F2"/>
+          <w:kern w:val="0"/>
+          <w:sz w:val="40"/>
+          <w:szCs w:val="40"/>
+        </w:rPr>
+      </w:pPr>
+    </w:p>
+    <w:p>
+      <w:pPr>
+        <w:autoSpaceDE w:val="0"/>
+        <w:autoSpaceDN w:val="0"/>
+        <w:adjustRightInd w:val="0"/>
+        <w:spacing w:after="0" w:line="240" w:lineRule="auto"/>
+        <w:rPr>
+          <w:rFonts w:ascii="CIDFont+F2" w:hAnsi="CIDFont+F2" w:cs="CIDFont+F2"/>
+          <w:kern w:val="0"/>
+          <w:sz w:val="40"/>
+          <w:szCs w:val="40"/>
+        </w:rPr>
+      </w:pPr>
+    </w:p>
+    <w:tbl>
+      <w:tblPr>
+        <w:tblStyle w:val="Grigliatabella"/>
+        <w:tblW w:w="0" w:type="auto"/>
+        <w:tblBorders>
+          <w:top w:val="none" w:sz="0" w:space="0" w:color="auto"/>
+          <w:left w:val="none" w:sz="0" w:space="0" w:color="auto"/>
+          <w:bottom w:val="none" w:sz="0" w:space="0" w:color="auto"/>
+          <w:right w:val="none" w:sz="0" w:space="0" w:color="auto"/>
+          <w:insideH w:val="none" w:sz="0" w:space="0" w:color="auto"/>
+          <w:insideV w:val="none" w:sz="0" w:space="0" w:color="auto"/>
+        </w:tblBorders>
+        <w:tblLook w:val="04A0" w:firstRow="1" w:lastRow="0" w:firstColumn="1" w:lastColumn="0" w:noHBand="0" w:noVBand="1"/>
+      </w:tblPr>
+      <w:tblGrid>
+        <w:gridCol w:w="4814"/>
+        <w:gridCol w:w="4814"/>
+      </w:tblGrid>
+      <w:tr>
+        <w:tc>
+          <w:tcPr>
+            <w:tcW w:w="4814" w:type="dxa"/>
+          </w:tcPr>
+          <w:p>
+            <w:pPr>
+              <w:autoSpaceDE w:val="0"/>
+              <w:autoSpaceDN w:val="0"/>
+              <w:adjustRightInd w:val="0"/>
+              <w:rPr>
+                <w:rFonts w:ascii="CIDFont+F2" w:hAnsi="CIDFont+F2" w:cs="CIDFont+F2"/>
+                <w:i/>
+                <w:iCs/>
+                <w:kern w:val="0"/>
+                <w:sz w:val="32"/>
+                <w:szCs w:val="32"/>
+              </w:rPr>
+            </w:pPr>
+            <w:r>
+              <w:rPr>
+                <w:rFonts w:ascii="CIDFont+F2" w:hAnsi="CIDFont+F2" w:cs="CIDFont+F2"/>
+                <w:i/>
+                <w:iCs/>
+                <w:kern w:val="0"/>
+                <w:sz w:val="32"/>
+                <w:szCs w:val="32"/>
+              </w:rPr>
+              <w:t>Autori:</w:t>
+            </w:r>
+          </w:p>
+        </w:tc>
+        <w:tc>
+          <w:tcPr>
+            <w:tcW w:w="4814" w:type="dxa"/>
+          </w:tcPr>
+          <w:p>
+            <w:pPr>
+              <w:autoSpaceDE w:val="0"/>
+              <w:autoSpaceDN w:val="0"/>
+              <w:adjustRightInd w:val="0"/>
+              <w:jc w:val="right"/>
+              <w:rPr>
+                <w:rFonts w:ascii="CIDFont+F2" w:hAnsi="CIDFont+F2" w:cs="CIDFont+F2"/>
+                <w:i/>
+                <w:iCs/>
+                <w:kern w:val="0"/>
+                <w:sz w:val="32"/>
+                <w:szCs w:val="32"/>
+              </w:rPr>
+            </w:pPr>
+            <w:r>
+              <w:rPr>
+                <w:rFonts w:ascii="CIDFont+F2" w:hAnsi="CIDFont+F2" w:cs="CIDFont+F2"/>
+                <w:i/>
+                <w:iCs/>
+                <w:kern w:val="0"/>
+                <w:sz w:val="32"/>
+                <w:szCs w:val="32"/>
+              </w:rPr>
+              <w:t>Docenti:</w:t>
+            </w:r>
+          </w:p>
+        </w:tc>
+      </w:tr>
+      <w:tr>
+        <w:tc>
+          <w:tcPr>
+            <w:tcW w:w="4814" w:type="dxa"/>
+          </w:tcPr>
+          <w:p>
+            <w:pPr>
+              <w:pStyle w:val="Paragrafoelenco"/>
+              <w:numPr>
+                <w:ilvl w:val="0"/>
+                <w:numId w:val="6"/>
+              </w:numPr>
+              <w:autoSpaceDE w:val="0"/>
+              <w:autoSpaceDN w:val="0"/>
+              <w:adjustRightInd w:val="0"/>
+              <w:rPr>
+                <w:rFonts w:ascii="CIDFont+F2" w:hAnsi="CIDFont+F2" w:cs="CIDFont+F2"/>
+                <w:kern w:val="0"/>
+                <w:sz w:val="32"/>
+                <w:szCs w:val="32"/>
+              </w:rPr>
+            </w:pPr>
+            <w:r>
+              <w:rPr>
+                <w:rFonts w:ascii="CIDFont+F2" w:hAnsi="CIDFont+F2" w:cs="CIDFont+F2"/>
+                <w:kern w:val="0"/>
+                <w:sz w:val="32"/>
+                <w:szCs w:val="32"/>
+              </w:rPr>
+              <w:t>Giglio Alessandro</w:t>
+            </w:r>
+          </w:p>
+          <w:p>
+            <w:pPr>
+              <w:autoSpaceDE w:val="0"/>
+              <w:autoSpaceDN w:val="0"/>
+              <w:adjustRightInd w:val="0"/>
+              <w:ind w:left="708"/>
+              <w:rPr>
+                <w:rFonts w:ascii="CIDFont+F2" w:hAnsi="CIDFont+F2" w:cs="CIDFont+F2"/>
+                <w:kern w:val="0"/>
+                <w:sz w:val="32"/>
+                <w:szCs w:val="32"/>
+              </w:rPr>
+            </w:pPr>
+            <w:r>
+              <w:rPr>
+                <w:rFonts w:ascii="CIDFont+F2" w:hAnsi="CIDFont+F2" w:cs="CIDFont+F2"/>
+                <w:kern w:val="0"/>
+                <w:sz w:val="32"/>
+                <w:szCs w:val="32"/>
+              </w:rPr>
+              <w:t>N86005033</w:t>
+            </w:r>
+          </w:p>
+        </w:tc>
+        <w:tc>
+          <w:tcPr>
+            <w:tcW w:w="4814" w:type="dxa"/>
+          </w:tcPr>
+          <w:p>
+            <w:pPr>
+              <w:autoSpaceDE w:val="0"/>
+              <w:autoSpaceDN w:val="0"/>
+              <w:adjustRightInd w:val="0"/>
+              <w:jc w:val="right"/>
+              <w:rPr>
+                <w:rFonts w:ascii="CIDFont+F2" w:hAnsi="CIDFont+F2" w:cs="CIDFont+F2"/>
+                <w:kern w:val="0"/>
+                <w:sz w:val="32"/>
+                <w:szCs w:val="32"/>
+              </w:rPr>
+            </w:pPr>
+            <w:r>
+              <w:rPr>
+                <w:rFonts w:ascii="CIDFont+F2" w:hAnsi="CIDFont+F2" w:cs="CIDFont+F2"/>
+                <w:kern w:val="0"/>
+                <w:sz w:val="32"/>
+                <w:szCs w:val="32"/>
+              </w:rPr>
+              <w:t>Prof. Sergio di Martino</w:t>
+            </w:r>
+          </w:p>
+          <w:p>
+            <w:pPr>
+              <w:autoSpaceDE w:val="0"/>
+              <w:autoSpaceDN w:val="0"/>
+              <w:adjustRightInd w:val="0"/>
+              <w:jc w:val="right"/>
+              <w:rPr>
+                <w:rFonts w:ascii="CIDFont+F2" w:hAnsi="CIDFont+F2" w:cs="CIDFont+F2"/>
+                <w:kern w:val="0"/>
+                <w:sz w:val="32"/>
+                <w:szCs w:val="32"/>
+              </w:rPr>
+            </w:pPr>
+            <w:r>
+              <w:rPr>
+                <w:rFonts w:ascii="CIDFont+F2" w:hAnsi="CIDFont+F2" w:cs="CIDFont+F2"/>
+                <w:kern w:val="0"/>
+                <w:sz w:val="32"/>
+                <w:szCs w:val="32"/>
+              </w:rPr>
+              <w:t>Prof. Luigi Libero Lucio Starace</w:t>
+            </w:r>
+          </w:p>
+        </w:tc>
+      </w:tr>
+      <w:tr>
+        <w:tc>
+          <w:tcPr>
+            <w:tcW w:w="4814" w:type="dxa"/>
+          </w:tcPr>
+          <w:p>
+            <w:pPr>
+              <w:pStyle w:val="Paragrafoelenco"/>
+              <w:numPr>
+                <w:ilvl w:val="0"/>
+                <w:numId w:val="6"/>
+              </w:numPr>
+              <w:autoSpaceDE w:val="0"/>
+              <w:autoSpaceDN w:val="0"/>
+              <w:adjustRightInd w:val="0"/>
+              <w:rPr>
+                <w:rFonts w:ascii="CIDFont+F2" w:hAnsi="CIDFont+F2" w:cs="CIDFont+F2"/>
+                <w:kern w:val="0"/>
+                <w:sz w:val="32"/>
+                <w:szCs w:val="32"/>
+              </w:rPr>
+            </w:pPr>
+            <w:r>
+              <w:rPr>
+                <w:rFonts w:ascii="CIDFont+F2" w:hAnsi="CIDFont+F2" w:cs="CIDFont+F2"/>
+                <w:kern w:val="0"/>
+                <w:sz w:val="32"/>
+                <w:szCs w:val="32"/>
+              </w:rPr>
+              <w:t xml:space="preserve">Festa Marco </w:t>
+            </w:r>
+          </w:p>
+          <w:p>
+            <w:pPr>
+              <w:autoSpaceDE w:val="0"/>
+              <w:autoSpaceDN w:val="0"/>
+              <w:adjustRightInd w:val="0"/>
+              <w:ind w:left="708"/>
+              <w:rPr>
+                <w:rFonts w:ascii="CIDFont+F2" w:hAnsi="CIDFont+F2" w:cs="CIDFont+F2"/>
+                <w:kern w:val="0"/>
+                <w:sz w:val="32"/>
+                <w:szCs w:val="32"/>
+              </w:rPr>
+            </w:pPr>
+            <w:r>
+              <w:rPr>
+                <w:rFonts w:ascii="CIDFont+F2" w:hAnsi="CIDFont+F2" w:cs="CIDFont+F2"/>
+                <w:kern w:val="0"/>
+                <w:sz w:val="32"/>
+                <w:szCs w:val="32"/>
+              </w:rPr>
+              <w:t>N86004979</w:t>
+            </w:r>
+          </w:p>
+        </w:tc>
+        <w:tc>
+          <w:tcPr>
+            <w:tcW w:w="4814" w:type="dxa"/>
+          </w:tcPr>
+          <w:p>
+            <w:pPr>
+              <w:autoSpaceDE w:val="0"/>
+              <w:autoSpaceDN w:val="0"/>
+              <w:adjustRightInd w:val="0"/>
+              <w:rPr>
+                <w:rFonts w:ascii="CIDFont+F2" w:hAnsi="CIDFont+F2" w:cs="CIDFont+F2"/>
+                <w:kern w:val="0"/>
+                <w:sz w:val="32"/>
+                <w:szCs w:val="32"/>
+              </w:rPr>
+            </w:pPr>
+          </w:p>
+        </w:tc>
+      </w:tr>
+      <w:tr>
+        <w:tc>
+          <w:tcPr>
+            <w:tcW w:w="4814" w:type="dxa"/>
+          </w:tcPr>
+          <w:p>
+            <w:pPr>
+              <w:pStyle w:val="Paragrafoelenco"/>
+              <w:numPr>
+                <w:ilvl w:val="0"/>
+                <w:numId w:val="6"/>
+              </w:numPr>
+              <w:autoSpaceDE w:val="0"/>
+              <w:autoSpaceDN w:val="0"/>
+              <w:adjustRightInd w:val="0"/>
+              <w:rPr>
+                <w:rFonts w:ascii="CIDFont+F2" w:hAnsi="CIDFont+F2" w:cs="CIDFont+F2"/>
+                <w:kern w:val="0"/>
+                <w:sz w:val="32"/>
+                <w:szCs w:val="32"/>
+              </w:rPr>
+            </w:pPr>
+            <w:proofErr w:type="spellStart"/>
+            <w:r>
+              <w:rPr>
+                <w:rFonts w:ascii="CIDFont+F2" w:hAnsi="CIDFont+F2" w:cs="CIDFont+F2"/>
+                <w:kern w:val="0"/>
+                <w:sz w:val="32"/>
+                <w:szCs w:val="32"/>
+              </w:rPr>
+              <w:t>Frascogna</w:t>
+            </w:r>
+            <w:proofErr w:type="spellEnd"/>
+            <w:r>
+              <w:rPr>
+                <w:rFonts w:ascii="CIDFont+F2" w:hAnsi="CIDFont+F2" w:cs="CIDFont+F2"/>
+                <w:kern w:val="0"/>
+                <w:sz w:val="32"/>
+                <w:szCs w:val="32"/>
+              </w:rPr>
+              <w:t xml:space="preserve"> Pierluigi</w:t>
+            </w:r>
+          </w:p>
+          <w:p>
+            <w:pPr>
+              <w:pStyle w:val="Paragrafoelenco"/>
+              <w:autoSpaceDE w:val="0"/>
+              <w:autoSpaceDN w:val="0"/>
+              <w:adjustRightInd w:val="0"/>
+              <w:rPr>
+                <w:rFonts w:ascii="CIDFont+F2" w:hAnsi="CIDFont+F2" w:cs="CIDFont+F2"/>
+                <w:kern w:val="0"/>
+                <w:sz w:val="32"/>
+                <w:szCs w:val="32"/>
+              </w:rPr>
+            </w:pPr>
+            <w:r>
+              <w:rPr>
+                <w:rFonts w:ascii="CIDFont+F2" w:hAnsi="CIDFont+F2" w:cs="CIDFont+F2"/>
+                <w:kern w:val="0"/>
+                <w:sz w:val="32"/>
+                <w:szCs w:val="32"/>
+              </w:rPr>
+              <w:t>N86005263</w:t>
+            </w:r>
+          </w:p>
+        </w:tc>
+        <w:tc>
+          <w:tcPr>
+            <w:tcW w:w="4814" w:type="dxa"/>
+          </w:tcPr>
+          <w:p>
+            <w:pPr>
+              <w:autoSpaceDE w:val="0"/>
+              <w:autoSpaceDN w:val="0"/>
+              <w:adjustRightInd w:val="0"/>
+              <w:rPr>
+                <w:rFonts w:ascii="CIDFont+F2" w:hAnsi="CIDFont+F2" w:cs="CIDFont+F2"/>
+                <w:kern w:val="0"/>
+                <w:sz w:val="32"/>
+                <w:szCs w:val="32"/>
+              </w:rPr>
+            </w:pPr>
+          </w:p>
+        </w:tc>
+      </w:tr>
+      <w:tr>
+        <w:tc>
+          <w:tcPr>
+            <w:tcW w:w="4814" w:type="dxa"/>
+          </w:tcPr>
+          <w:p>
+            <w:pPr>
+              <w:autoSpaceDE w:val="0"/>
+              <w:autoSpaceDN w:val="0"/>
+              <w:adjustRightInd w:val="0"/>
+              <w:rPr>
+                <w:rFonts w:ascii="CIDFont+F2" w:hAnsi="CIDFont+F2" w:cs="CIDFont+F2"/>
+                <w:kern w:val="0"/>
+                <w:sz w:val="32"/>
+                <w:szCs w:val="32"/>
+              </w:rPr>
+            </w:pPr>
+          </w:p>
+        </w:tc>
+        <w:tc>
+          <w:tcPr>
+            <w:tcW w:w="4814" w:type="dxa"/>
+          </w:tcPr>
+          <w:p>
+            <w:pPr>
+              <w:autoSpaceDE w:val="0"/>
+              <w:autoSpaceDN w:val="0"/>
+              <w:adjustRightInd w:val="0"/>
+              <w:rPr>
+                <w:rFonts w:ascii="CIDFont+F2" w:hAnsi="CIDFont+F2" w:cs="CIDFont+F2"/>
+                <w:kern w:val="0"/>
+                <w:sz w:val="32"/>
+                <w:szCs w:val="32"/>
+              </w:rPr>
+            </w:pPr>
+          </w:p>
+        </w:tc>
+      </w:tr>
+      <w:tr>
+        <w:tc>
+          <w:tcPr>
+            <w:tcW w:w="4814" w:type="dxa"/>
+          </w:tcPr>
+          <w:p>
+            <w:pPr>
+              <w:autoSpaceDE w:val="0"/>
+              <w:autoSpaceDN w:val="0"/>
+              <w:adjustRightInd w:val="0"/>
+              <w:rPr>
+                <w:rFonts w:ascii="CIDFont+F2" w:hAnsi="CIDFont+F2" w:cs="CIDFont+F2"/>
+                <w:kern w:val="0"/>
+                <w:sz w:val="32"/>
+                <w:szCs w:val="32"/>
+              </w:rPr>
+            </w:pPr>
+          </w:p>
+        </w:tc>
+        <w:tc>
+          <w:tcPr>
+            <w:tcW w:w="4814" w:type="dxa"/>
+          </w:tcPr>
+          <w:p>
+            <w:pPr>
+              <w:autoSpaceDE w:val="0"/>
+              <w:autoSpaceDN w:val="0"/>
+              <w:adjustRightInd w:val="0"/>
+              <w:rPr>
+                <w:rFonts w:ascii="CIDFont+F2" w:hAnsi="CIDFont+F2" w:cs="CIDFont+F2"/>
+                <w:kern w:val="0"/>
+                <w:sz w:val="32"/>
+                <w:szCs w:val="32"/>
+              </w:rPr>
+            </w:pPr>
+          </w:p>
+        </w:tc>
+      </w:tr>
+    </w:tbl>
+    <w:p>
+      <w:pPr>
+        <w:autoSpaceDE w:val="0"/>
+        <w:autoSpaceDN w:val="0"/>
+        <w:adjustRightInd w:val="0"/>
+        <w:spacing w:after="0" w:line="240" w:lineRule="auto"/>
+        <w:jc w:val="center"/>
+        <w:rPr>
+          <w:rFonts w:ascii="CIDFont+F2" w:hAnsi="CIDFont+F2" w:cs="CIDFont+F2"/>
+          <w:kern w:val="0"/>
+          <w:sz w:val="40"/>
+          <w:szCs w:val="40"/>
+        </w:rPr>
+      </w:pPr>
+    </w:p>
+    <w:p/>
+    <w:sdt>
+      <w:sdtPr>
+        <w:id w:val="585191296"/>
+        <w:docPartObj>
+          <w:docPartGallery w:val="Table of Contents"/>
+          <w:docPartUnique/>
+        </w:docPartObj>
+      </w:sdtPr>
+      <w:sdtEndPr>
+        <w:rPr>
+          <w:rFonts w:ascii="Nunito Sans" w:eastAsiaTheme="minorHAnsi" w:hAnsi="Nunito Sans" w:cstheme="minorBidi"/>
+          <w:b/>
+          <w:bCs/>
+          <w:color w:val="auto"/>
+          <w:kern w:val="2"/>
+          <w:sz w:val="24"/>
+          <w:szCs w:val="24"/>
+          <w:lang w:eastAsia="en-US"/>
+          <w14:ligatures w14:val="standardContextual"/>
+        </w:rPr>
+      </w:sdtEndPr>
+      <w:sdtContent>
+        <w:p>
+          <w:pPr>
+            <w:pStyle w:val="Titolosommario"/>
+            <w:rPr>
+              <w:color w:val="000000" w:themeColor="text1"/>
+            </w:rPr>
+          </w:pPr>
+          <w:r>
+            <w:rPr>
+              <w:color w:val="000000" w:themeColor="text1"/>
+            </w:rPr>
+            <w:t>INDICE</w:t>
+          </w:r>
+        </w:p>
+        <w:p>
+          <w:pPr>
+            <w:pStyle w:val="Sommario1"/>
+            <w:rPr>
+              <w:rFonts w:asciiTheme="minorHAnsi" w:eastAsiaTheme="minorEastAsia" w:hAnsiTheme="minorHAnsi"/>
+              <w:b w:val="0"/>
+              <w:bCs w:val="0"/>
+              <w:caps w:val="0"/>
+              <w:lang w:eastAsia="it-IT"/>
+            </w:rPr>
+          </w:pPr>
+          <w:r>
+            <w:fldChar w:fldCharType="begin"/>
+          </w:r>
+          <w:r>
+            <w:instrText xml:space="preserve"> TOC \o "1-3" \h \z \u </w:instrText>
+          </w:r>
+          <w:r>
+            <w:fldChar w:fldCharType="separate"/>
+          </w:r>
+          <w:hyperlink w:anchor="_Toc211345979" w:history="1">
+            <w:r>
+              <w:rPr>
+                <w:rStyle w:val="Collegamentoipertestuale"/>
+              </w:rPr>
+              <w:t xml:space="preserve">1| </w:t>
+            </w:r>
+            <w:r>
+              <w:rPr>
+                <w:rStyle w:val="Collegamentoipertestuale"/>
+                <w:shd w:val="clear" w:color="auto" w:fill="845EC2"/>
+              </w:rPr>
+              <w:t>INTRODUZIONE</w:t>
+            </w:r>
+            <w:r>
+              <w:rPr>
+                <w:webHidden/>
+              </w:rPr>
+              <w:tab/>
+            </w:r>
+            <w:r>
+              <w:rPr>
+                <w:webHidden/>
+              </w:rPr>
+              <w:fldChar w:fldCharType="begin"/>
+            </w:r>
+            <w:r>
+              <w:rPr>
+                <w:webHidden/>
+              </w:rPr>
+              <w:instrText xml:space="preserve"> PAGEREF _Toc211345979 \h </w:instrText>
+            </w:r>
+            <w:r>
+              <w:rPr>
+                <w:webHidden/>
+              </w:rPr>
+            </w:r>
+            <w:r>
+              <w:rPr>
+                <w:webHidden/>
+              </w:rPr>
+              <w:fldChar w:fldCharType="separate"/>
+            </w:r>
+            <w:r>
+              <w:rPr>
+                <w:webHidden/>
+              </w:rPr>
+              <w:t>3</w:t>
+            </w:r>
+            <w:r>
+              <w:rPr>
+                <w:webHidden/>
+              </w:rPr>
+              <w:fldChar w:fldCharType="end"/>
+            </w:r>
+          </w:hyperlink>
+        </w:p>
+        <w:p>
+          <w:pPr>
+            <w:pStyle w:val="Sommario2"/>
+            <w:tabs>
+              <w:tab w:val="right" w:pos="9628"/>
+            </w:tabs>
+            <w:rPr>
+              <w:rFonts w:asciiTheme="minorHAnsi" w:eastAsiaTheme="minorEastAsia" w:hAnsiTheme="minorHAnsi"/>
+              <w:b w:val="0"/>
+              <w:bCs w:val="0"/>
+              <w:noProof/>
+              <w:sz w:val="24"/>
+              <w:szCs w:val="24"/>
+              <w:lang w:eastAsia="it-IT"/>
+            </w:rPr>
+          </w:pPr>
+          <w:hyperlink w:anchor="_Toc211345980" w:history="1">
+            <w:r>
+              <w:rPr>
+                <w:rStyle w:val="Collegamentoipertestuale"/>
+                <w:noProof/>
+              </w:rPr>
+              <w:t>1.1 Chi siamo</w:t>
+            </w:r>
+            <w:r>
+              <w:rPr>
+                <w:noProof/>
+                <w:webHidden/>
+              </w:rPr>
+              <w:tab/>
+            </w:r>
+            <w:r>
+              <w:rPr>
+                <w:noProof/>
+                <w:webHidden/>
+              </w:rPr>
+              <w:fldChar w:fldCharType="begin"/>
+            </w:r>
+            <w:r>
+              <w:rPr>
+                <w:noProof/>
+                <w:webHidden/>
+              </w:rPr>
+              <w:instrText xml:space="preserve"> PAGEREF _Toc211345980 \h </w:instrText>
+            </w:r>
+            <w:r>
+              <w:rPr>
+                <w:noProof/>
+                <w:webHidden/>
+              </w:rPr>
+            </w:r>
+            <w:r>
+              <w:rPr>
+                <w:noProof/>
+                <w:webHidden/>
+              </w:rPr>
+              <w:fldChar w:fldCharType="separate"/>
+            </w:r>
+            <w:r>
+              <w:rPr>
+                <w:noProof/>
+                <w:webHidden/>
+              </w:rPr>
+              <w:t>3</w:t>
+            </w:r>
+            <w:r>
+              <w:rPr>
+                <w:noProof/>
+                <w:webHidden/>
+              </w:rPr>
+              <w:fldChar w:fldCharType="end"/>
+            </w:r>
+          </w:hyperlink>
+        </w:p>
+        <w:p>
+          <w:pPr>
+            <w:pStyle w:val="Sommario2"/>
+            <w:tabs>
+              <w:tab w:val="right" w:pos="9628"/>
+            </w:tabs>
+            <w:rPr>
+              <w:rFonts w:asciiTheme="minorHAnsi" w:eastAsiaTheme="minorEastAsia" w:hAnsiTheme="minorHAnsi"/>
+              <w:b w:val="0"/>
+              <w:bCs w:val="0"/>
+              <w:noProof/>
+              <w:sz w:val="24"/>
+              <w:szCs w:val="24"/>
+              <w:lang w:eastAsia="it-IT"/>
+            </w:rPr>
+          </w:pPr>
+          <w:hyperlink w:anchor="_Toc211345981" w:history="1">
+            <w:r>
+              <w:rPr>
+                <w:rStyle w:val="Collegamentoipertestuale"/>
+                <w:noProof/>
+              </w:rPr>
+              <w:t>1.2 GLOSSARIO</w:t>
+            </w:r>
+            <w:r>
+              <w:rPr>
+                <w:noProof/>
+                <w:webHidden/>
+              </w:rPr>
+              <w:tab/>
+            </w:r>
+            <w:r>
+              <w:rPr>
+                <w:noProof/>
+                <w:webHidden/>
+              </w:rPr>
+              <w:fldChar w:fldCharType="begin"/>
+            </w:r>
+            <w:r>
+              <w:rPr>
+                <w:noProof/>
+                <w:webHidden/>
+              </w:rPr>
+              <w:instrText xml:space="preserve"> PAGEREF _Toc211345981 \h </w:instrText>
+            </w:r>
+            <w:r>
+              <w:rPr>
+                <w:noProof/>
+                <w:webHidden/>
+              </w:rPr>
+            </w:r>
+            <w:r>
+              <w:rPr>
+                <w:noProof/>
+                <w:webHidden/>
+              </w:rPr>
+              <w:fldChar w:fldCharType="separate"/>
+            </w:r>
+            <w:r>
+              <w:rPr>
+                <w:noProof/>
+                <w:webHidden/>
+              </w:rPr>
+              <w:t>3</w:t>
+            </w:r>
+            <w:r>
+              <w:rPr>
+                <w:noProof/>
+                <w:webHidden/>
+              </w:rPr>
+              <w:fldChar w:fldCharType="end"/>
+            </w:r>
+          </w:hyperlink>
+        </w:p>
+        <w:p>
+          <w:pPr>
+            <w:pStyle w:val="Sommario1"/>
+            <w:rPr>
+              <w:rFonts w:asciiTheme="minorHAnsi" w:eastAsiaTheme="minorEastAsia" w:hAnsiTheme="minorHAnsi"/>
+              <w:b w:val="0"/>
+              <w:bCs w:val="0"/>
+              <w:caps w:val="0"/>
+              <w:lang w:eastAsia="it-IT"/>
+            </w:rPr>
+          </w:pPr>
+          <w:hyperlink w:anchor="_Toc211345982" w:history="1">
+            <w:r>
+              <w:rPr>
+                <w:rStyle w:val="Collegamentoipertestuale"/>
+              </w:rPr>
+              <w:t>2| INGEGNERIA DEI REQUISITI</w:t>
+            </w:r>
+            <w:r>
+              <w:rPr>
+                <w:webHidden/>
+              </w:rPr>
+              <w:tab/>
+            </w:r>
+            <w:r>
+              <w:rPr>
+                <w:webHidden/>
+              </w:rPr>
+              <w:fldChar w:fldCharType="begin"/>
+            </w:r>
+            <w:r>
+              <w:rPr>
+                <w:webHidden/>
+              </w:rPr>
+              <w:instrText xml:space="preserve"> PAGEREF _Toc211345982 \h </w:instrText>
+            </w:r>
+            <w:r>
+              <w:rPr>
+                <w:webHidden/>
+              </w:rPr>
+            </w:r>
+            <w:r>
+              <w:rPr>
+                <w:webHidden/>
+              </w:rPr>
+              <w:fldChar w:fldCharType="separate"/>
+            </w:r>
+            <w:r>
+              <w:rPr>
+                <w:webHidden/>
+              </w:rPr>
+              <w:t>4</w:t>
+            </w:r>
+            <w:r>
+              <w:rPr>
+                <w:webHidden/>
+              </w:rPr>
+              <w:fldChar w:fldCharType="end"/>
+            </w:r>
+          </w:hyperlink>
+        </w:p>
+        <w:p>
+          <w:pPr>
+            <w:pStyle w:val="Sommario2"/>
+            <w:tabs>
+              <w:tab w:val="right" w:pos="9628"/>
+            </w:tabs>
+            <w:rPr>
+              <w:rFonts w:asciiTheme="minorHAnsi" w:eastAsiaTheme="minorEastAsia" w:hAnsiTheme="minorHAnsi"/>
+              <w:b w:val="0"/>
+              <w:bCs w:val="0"/>
+              <w:noProof/>
+              <w:sz w:val="24"/>
+              <w:szCs w:val="24"/>
+              <w:lang w:eastAsia="it-IT"/>
+            </w:rPr>
+          </w:pPr>
+          <w:hyperlink w:anchor="_Toc211345983" w:history="1">
+            <w:r>
+              <w:rPr>
+                <w:rStyle w:val="Collegamentoipertestuale"/>
+                <w:noProof/>
+              </w:rPr>
+              <w:t>2.1 Casi d’uso</w:t>
+            </w:r>
+            <w:r>
+              <w:rPr>
+                <w:noProof/>
+                <w:webHidden/>
+              </w:rPr>
+              <w:tab/>
+            </w:r>
+            <w:r>
+              <w:rPr>
+                <w:noProof/>
+                <w:webHidden/>
+              </w:rPr>
+              <w:fldChar w:fldCharType="begin"/>
+            </w:r>
+            <w:r>
+              <w:rPr>
+                <w:noProof/>
+                <w:webHidden/>
+              </w:rPr>
+              <w:instrText xml:space="preserve"> PAGEREF _Toc211345983 \h </w:instrText>
+            </w:r>
+            <w:r>
+              <w:rPr>
+                <w:noProof/>
+                <w:webHidden/>
+              </w:rPr>
+            </w:r>
+            <w:r>
+              <w:rPr>
+                <w:noProof/>
+                <w:webHidden/>
+              </w:rPr>
+              <w:fldChar w:fldCharType="separate"/>
+            </w:r>
+            <w:r>
+              <w:rPr>
+                <w:noProof/>
+                <w:webHidden/>
+              </w:rPr>
+              <w:t>4</w:t>
+            </w:r>
+            <w:r>
+              <w:rPr>
+                <w:noProof/>
+                <w:webHidden/>
+              </w:rPr>
+              <w:fldChar w:fldCharType="end"/>
+            </w:r>
+          </w:hyperlink>
+        </w:p>
+        <w:p>
+          <w:pPr>
+            <w:pStyle w:val="Sommario2"/>
+            <w:tabs>
+              <w:tab w:val="right" w:pos="9628"/>
+            </w:tabs>
+            <w:rPr>
+              <w:rFonts w:asciiTheme="minorHAnsi" w:eastAsiaTheme="minorEastAsia" w:hAnsiTheme="minorHAnsi"/>
+              <w:b w:val="0"/>
+              <w:bCs w:val="0"/>
+              <w:noProof/>
+              <w:sz w:val="24"/>
+              <w:szCs w:val="24"/>
+              <w:lang w:eastAsia="it-IT"/>
+            </w:rPr>
+          </w:pPr>
+          <w:hyperlink w:anchor="_Toc211345984" w:history="1">
+            <w:r>
+              <w:rPr>
+                <w:rStyle w:val="Collegamentoipertestuale"/>
+                <w:noProof/>
+              </w:rPr>
+              <w:t>2.2 Individuazione delle personas</w:t>
+            </w:r>
+            <w:r>
+              <w:rPr>
+                <w:noProof/>
+                <w:webHidden/>
+              </w:rPr>
+              <w:tab/>
+            </w:r>
+            <w:r>
+              <w:rPr>
+                <w:noProof/>
+                <w:webHidden/>
+              </w:rPr>
+              <w:fldChar w:fldCharType="begin"/>
+            </w:r>
+            <w:r>
+              <w:rPr>
+                <w:noProof/>
+                <w:webHidden/>
+              </w:rPr>
+              <w:instrText xml:space="preserve"> PAGEREF _Toc211345984 \h </w:instrText>
+            </w:r>
+            <w:r>
+              <w:rPr>
+                <w:noProof/>
+                <w:webHidden/>
+              </w:rPr>
+            </w:r>
+            <w:r>
+              <w:rPr>
+                <w:noProof/>
+                <w:webHidden/>
+              </w:rPr>
+              <w:fldChar w:fldCharType="separate"/>
+            </w:r>
+            <w:r>
+              <w:rPr>
+                <w:noProof/>
+                <w:webHidden/>
+              </w:rPr>
+              <w:t>5</w:t>
+            </w:r>
+            <w:r>
+              <w:rPr>
+                <w:noProof/>
+                <w:webHidden/>
+              </w:rPr>
+              <w:fldChar w:fldCharType="end"/>
+            </w:r>
+          </w:hyperlink>
+        </w:p>
+        <w:p>
+          <w:pPr>
+            <w:pStyle w:val="Sommario2"/>
+            <w:tabs>
+              <w:tab w:val="right" w:pos="9628"/>
+            </w:tabs>
+            <w:rPr>
+              <w:rFonts w:asciiTheme="minorHAnsi" w:eastAsiaTheme="minorEastAsia" w:hAnsiTheme="minorHAnsi"/>
+              <w:b w:val="0"/>
+              <w:bCs w:val="0"/>
+              <w:noProof/>
+              <w:sz w:val="24"/>
+              <w:szCs w:val="24"/>
+              <w:lang w:eastAsia="it-IT"/>
+            </w:rPr>
+          </w:pPr>
+          <w:hyperlink w:anchor="_Toc211345985" w:history="1">
+            <w:r>
+              <w:rPr>
+                <w:rStyle w:val="Collegamentoipertestuale"/>
+                <w:noProof/>
+              </w:rPr>
+              <w:t>2.3 Requisiti non funzionali e di dominio</w:t>
+            </w:r>
+            <w:r>
+              <w:rPr>
+                <w:noProof/>
+                <w:webHidden/>
+              </w:rPr>
+              <w:tab/>
+            </w:r>
+            <w:r>
+              <w:rPr>
+                <w:noProof/>
+                <w:webHidden/>
+              </w:rPr>
+              <w:fldChar w:fldCharType="begin"/>
+            </w:r>
+            <w:r>
+              <w:rPr>
+                <w:noProof/>
+                <w:webHidden/>
+              </w:rPr>
+              <w:instrText xml:space="preserve"> PAGEREF _Toc211345985 \h </w:instrText>
+            </w:r>
+            <w:r>
+              <w:rPr>
+                <w:noProof/>
+                <w:webHidden/>
+              </w:rPr>
+            </w:r>
+            <w:r>
+              <w:rPr>
+                <w:noProof/>
+                <w:webHidden/>
+              </w:rPr>
+              <w:fldChar w:fldCharType="separate"/>
+            </w:r>
+            <w:r>
+              <w:rPr>
+                <w:noProof/>
+                <w:webHidden/>
+              </w:rPr>
+              <w:t>6</w:t>
+            </w:r>
+            <w:r>
+              <w:rPr>
+                <w:noProof/>
+                <w:webHidden/>
+              </w:rPr>
+              <w:fldChar w:fldCharType="end"/>
+            </w:r>
+          </w:hyperlink>
+        </w:p>
+        <w:p>
+          <w:pPr>
+            <w:pStyle w:val="Sommario3"/>
+            <w:tabs>
+              <w:tab w:val="right" w:pos="9628"/>
+            </w:tabs>
+            <w:rPr>
+              <w:rFonts w:asciiTheme="minorHAnsi" w:eastAsiaTheme="minorEastAsia" w:hAnsiTheme="minorHAnsi"/>
+              <w:noProof/>
+              <w:sz w:val="24"/>
+              <w:szCs w:val="24"/>
+              <w:lang w:eastAsia="it-IT"/>
+            </w:rPr>
+          </w:pPr>
+          <w:hyperlink w:anchor="_Toc211345986" w:history="1">
+            <w:r>
+              <w:rPr>
+                <w:rStyle w:val="Collegamentoipertestuale"/>
+                <w:noProof/>
+              </w:rPr>
+              <w:t>2.3.1 Requisiti non funzionali</w:t>
+            </w:r>
+            <w:r>
+              <w:rPr>
+                <w:noProof/>
+                <w:webHidden/>
+              </w:rPr>
+              <w:tab/>
+            </w:r>
+            <w:r>
+              <w:rPr>
+                <w:noProof/>
+                <w:webHidden/>
+              </w:rPr>
+              <w:fldChar w:fldCharType="begin"/>
+            </w:r>
+            <w:r>
+              <w:rPr>
+                <w:noProof/>
+                <w:webHidden/>
+              </w:rPr>
+              <w:instrText xml:space="preserve"> PAGEREF _Toc211345986 \h </w:instrText>
+            </w:r>
+            <w:r>
+              <w:rPr>
+                <w:noProof/>
+                <w:webHidden/>
+              </w:rPr>
+            </w:r>
+            <w:r>
+              <w:rPr>
+                <w:noProof/>
+                <w:webHidden/>
+              </w:rPr>
+              <w:fldChar w:fldCharType="separate"/>
+            </w:r>
+            <w:r>
+              <w:rPr>
+                <w:noProof/>
+                <w:webHidden/>
+              </w:rPr>
+              <w:t>6</w:t>
+            </w:r>
+            <w:r>
+              <w:rPr>
+                <w:noProof/>
+                <w:webHidden/>
+              </w:rPr>
+              <w:fldChar w:fldCharType="end"/>
+            </w:r>
+          </w:hyperlink>
+        </w:p>
+        <w:p>
+          <w:pPr>
+            <w:pStyle w:val="Sommario3"/>
+            <w:tabs>
+              <w:tab w:val="right" w:pos="9628"/>
+            </w:tabs>
+            <w:rPr>
+              <w:rFonts w:asciiTheme="minorHAnsi" w:eastAsiaTheme="minorEastAsia" w:hAnsiTheme="minorHAnsi"/>
+              <w:noProof/>
+              <w:sz w:val="24"/>
+              <w:szCs w:val="24"/>
+              <w:lang w:eastAsia="it-IT"/>
+            </w:rPr>
+          </w:pPr>
+          <w:hyperlink w:anchor="_Toc211345987" w:history="1">
+            <w:r>
+              <w:rPr>
+                <w:rStyle w:val="Collegamentoipertestuale"/>
+                <w:noProof/>
+              </w:rPr>
+              <w:t>2.3.2 Requisiti di dominio</w:t>
+            </w:r>
+            <w:r>
+              <w:rPr>
+                <w:noProof/>
+                <w:webHidden/>
+              </w:rPr>
+              <w:tab/>
+            </w:r>
+            <w:r>
+              <w:rPr>
+                <w:noProof/>
+                <w:webHidden/>
+              </w:rPr>
+              <w:fldChar w:fldCharType="begin"/>
+            </w:r>
+            <w:r>
+              <w:rPr>
+                <w:noProof/>
+                <w:webHidden/>
+              </w:rPr>
+              <w:instrText xml:space="preserve"> PAGEREF _Toc211345987 \h </w:instrText>
+            </w:r>
+            <w:r>
+              <w:rPr>
+                <w:noProof/>
+                <w:webHidden/>
+              </w:rPr>
+            </w:r>
+            <w:r>
+              <w:rPr>
+                <w:noProof/>
+                <w:webHidden/>
+              </w:rPr>
+              <w:fldChar w:fldCharType="separate"/>
+            </w:r>
+            <w:r>
+              <w:rPr>
+                <w:noProof/>
+                <w:webHidden/>
+              </w:rPr>
+              <w:t>6</w:t>
+            </w:r>
+            <w:r>
+              <w:rPr>
+                <w:noProof/>
+                <w:webHidden/>
+              </w:rPr>
+              <w:fldChar w:fldCharType="end"/>
+            </w:r>
+          </w:hyperlink>
+        </w:p>
+        <w:p>
+          <w:pPr>
+            <w:pStyle w:val="Sommario2"/>
+            <w:tabs>
+              <w:tab w:val="right" w:pos="9628"/>
+            </w:tabs>
+            <w:rPr>
+              <w:rFonts w:asciiTheme="minorHAnsi" w:eastAsiaTheme="minorEastAsia" w:hAnsiTheme="minorHAnsi"/>
+              <w:b w:val="0"/>
+              <w:bCs w:val="0"/>
+              <w:noProof/>
+              <w:sz w:val="24"/>
+              <w:szCs w:val="24"/>
+              <w:lang w:eastAsia="it-IT"/>
+            </w:rPr>
+          </w:pPr>
+          <w:hyperlink w:anchor="_Toc211345988" w:history="1">
+            <w:r>
+              <w:rPr>
+                <w:rStyle w:val="Collegamentoipertestuale"/>
+                <w:noProof/>
+              </w:rPr>
+              <w:t>2.4 Formalizzazione di un requisito</w:t>
+            </w:r>
+            <w:r>
+              <w:rPr>
+                <w:noProof/>
+                <w:webHidden/>
+              </w:rPr>
+              <w:tab/>
+            </w:r>
+            <w:r>
+              <w:rPr>
+                <w:noProof/>
+                <w:webHidden/>
+              </w:rPr>
+              <w:fldChar w:fldCharType="begin"/>
+            </w:r>
+            <w:r>
+              <w:rPr>
+                <w:noProof/>
+                <w:webHidden/>
+              </w:rPr>
+              <w:instrText xml:space="preserve"> PAGEREF _Toc211345988 \h </w:instrText>
+            </w:r>
+            <w:r>
+              <w:rPr>
+                <w:noProof/>
+                <w:webHidden/>
+              </w:rPr>
+            </w:r>
+            <w:r>
+              <w:rPr>
+                <w:noProof/>
+                <w:webHidden/>
+              </w:rPr>
+              <w:fldChar w:fldCharType="separate"/>
+            </w:r>
+            <w:r>
+              <w:rPr>
+                <w:noProof/>
+                <w:webHidden/>
+              </w:rPr>
+              <w:t>6</w:t>
+            </w:r>
+            <w:r>
+              <w:rPr>
+                <w:noProof/>
+                <w:webHidden/>
+              </w:rPr>
+              <w:fldChar w:fldCharType="end"/>
+            </w:r>
+          </w:hyperlink>
+        </w:p>
+        <w:p>
+          <w:r>
+            <w:rPr>
+              <w:b/>
+              <w:bCs/>
+            </w:rPr>
+            <w:fldChar w:fldCharType="end"/>
+          </w:r>
+        </w:p>
+      </w:sdtContent>
+    </w:sdt>
+    <w:p>
+      <w:r>
+        <w:br w:type="page"/>
+      </w:r>
+    </w:p>
+    <w:p>
+      <w:pPr>
+        <w:rPr>
+          <w:rFonts w:ascii="Montserrat" w:hAnsi="Montserrat"/>
+        </w:rPr>
+      </w:pPr>
+      <w:r>
+        <w:rPr>
+          <w:rFonts w:ascii="Montserrat" w:hAnsi="Montserrat"/>
+        </w:rPr>
+        <w:lastRenderedPageBreak/>
+        <w:t>Capitolo 1</w:t>
+      </w:r>
+    </w:p>
+    <w:p>
+      <w:pPr>
         <w:pStyle w:val="Titolo1"/>
-      </w:pPr>
-      <w:r>
-        <w:lastRenderedPageBreak/>
+        <w:pBdr>
+          <w:bottom w:val="single" w:sz="6" w:space="1" w:color="auto"/>
+        </w:pBdr>
+        <w:shd w:val="clear" w:color="auto" w:fill="845EC2"/>
+        <w:rPr>
+          <w:b/>
+          <w:bCs/>
+        </w:rPr>
+      </w:pPr>
+      <w:bookmarkStart w:id="0" w:name="_Toc211333391"/>
+      <w:bookmarkStart w:id="1" w:name="_Toc211345979"/>
+      <w:r>
+        <w:rPr>
+          <w:b/>
+          <w:bCs/>
+        </w:rPr>
+        <w:t xml:space="preserve">1| </w:t>
+      </w:r>
+      <w:r>
+        <w:rPr>
+          <w:b/>
+          <w:bCs/>
+          <w:shd w:val="clear" w:color="auto" w:fill="845EC2"/>
+        </w:rPr>
         <w:t>INTRODUZIONE</w:t>
       </w:r>
+      <w:bookmarkEnd w:id="0"/>
+      <w:bookmarkEnd w:id="1"/>
+    </w:p>
+    <w:p>
+      <w:pPr>
+        <w:pStyle w:val="Titolo2"/>
+      </w:pPr>
+      <w:bookmarkStart w:id="2" w:name="_Toc211345980"/>
+      <w:r>
+        <w:t>1.1 Chi siamo</w:t>
+      </w:r>
+      <w:bookmarkEnd w:id="2"/>
     </w:p>
     <w:p>
       <w:r>
@@ -100,9 +1847,17 @@
       </w:r>
     </w:p>
     <w:p>
+      <w:pPr>
+        <w:pStyle w:val="Titolo2"/>
+      </w:pPr>
+      <w:bookmarkStart w:id="3" w:name="_Toc211345981"/>
+      <w:r>
+        <w:t xml:space="preserve">1.2 </w:t>
+      </w:r>
       <w:r>
         <w:t>GLOSSARIO</w:t>
       </w:r>
+      <w:bookmarkEnd w:id="3"/>
     </w:p>
     <w:tbl>
       <w:tblPr>
@@ -183,20 +1938,6 @@
               <w:t>BugBoard26</w:t>
             </w:r>
           </w:p>
-        </w:tc>
-      </w:tr>
-      <w:tr>
-        <w:tc>
-          <w:tcPr>
-            <w:tcW w:w="4814" w:type="dxa"/>
-          </w:tcPr>
-          <w:p/>
-        </w:tc>
-        <w:tc>
-          <w:tcPr>
-            <w:tcW w:w="4814" w:type="dxa"/>
-          </w:tcPr>
-          <w:p/>
         </w:tc>
       </w:tr>
     </w:tbl>
@@ -214,28 +1955,57 @@
     <w:p/>
     <w:p/>
     <w:p/>
-    <w:p/>
-    <w:p/>
-    <w:p/>
-    <w:p/>
-    <w:p/>
-    <w:p/>
-    <w:p/>
     <w:p>
-      <w:pPr>
-        <w:pStyle w:val="Titolo1"/>
-      </w:pPr>
-      <w:r>
-        <w:t>INGEGNERIA DEI REQUISITI</w:t>
+      <w:r>
+        <w:lastRenderedPageBreak/>
+        <w:t>Capitolo 2</w:t>
       </w:r>
     </w:p>
     <w:p>
       <w:pPr>
+        <w:pStyle w:val="Titolo1"/>
+        <w:pBdr>
+          <w:bottom w:val="single" w:sz="6" w:space="1" w:color="auto"/>
+        </w:pBdr>
+        <w:shd w:val="clear" w:color="auto" w:fill="845EC2"/>
+        <w:rPr>
+          <w:b/>
+          <w:bCs/>
+        </w:rPr>
+      </w:pPr>
+      <w:bookmarkStart w:id="4" w:name="_Toc211333392"/>
+      <w:bookmarkStart w:id="5" w:name="_Toc211345982"/>
+      <w:r>
+        <w:rPr>
+          <w:b/>
+          <w:bCs/>
+        </w:rPr>
+        <w:t xml:space="preserve">2| </w:t>
+      </w:r>
+      <w:r>
+        <w:rPr>
+          <w:b/>
+          <w:bCs/>
+        </w:rPr>
+        <w:t>INGEGNERIA DEI REQUISITI</w:t>
+      </w:r>
+      <w:bookmarkEnd w:id="4"/>
+      <w:bookmarkEnd w:id="5"/>
+    </w:p>
+    <w:p>
+      <w:pPr>
         <w:pStyle w:val="Titolo2"/>
       </w:pPr>
+      <w:bookmarkStart w:id="6" w:name="_Toc211333393"/>
+      <w:bookmarkStart w:id="7" w:name="_Toc211345983"/>
+      <w:r>
+        <w:t xml:space="preserve">2.1 </w:t>
+      </w:r>
       <w:r>
         <w:t>Casi d’uso</w:t>
       </w:r>
+      <w:bookmarkEnd w:id="6"/>
+      <w:bookmarkEnd w:id="7"/>
     </w:p>
     <w:p>
       <w:r>
@@ -285,7 +2055,7 @@
                     </pic:cNvPicPr>
                   </pic:nvPicPr>
                   <pic:blipFill>
-                    <a:blip r:embed="rId6">
+                    <a:blip r:embed="rId9">
                       <a:extLst>
                         <a:ext uri="{28A0092B-C50C-407E-A947-70E740481C1C}">
                           <a14:useLocalDpi xmlns:a14="http://schemas.microsoft.com/office/drawing/2010/main" val="0"/>
@@ -561,14 +2331,21 @@
       <w:pPr>
         <w:pStyle w:val="Titolo2"/>
       </w:pPr>
+      <w:bookmarkStart w:id="8" w:name="_Toc211333394"/>
+      <w:bookmarkStart w:id="9" w:name="_Toc211345984"/>
       <w:r>
         <w:lastRenderedPageBreak/>
+        <w:t xml:space="preserve">2.2 </w:t>
+      </w:r>
+      <w:r>
         <w:t xml:space="preserve">Individuazione delle </w:t>
       </w:r>
       <w:proofErr w:type="spellStart"/>
       <w:r>
         <w:t>personas</w:t>
       </w:r>
+      <w:bookmarkEnd w:id="8"/>
+      <w:bookmarkEnd w:id="9"/>
       <w:proofErr w:type="spellEnd"/>
     </w:p>
     <w:p>
@@ -689,6 +2466,135 @@
       </w:tr>
     </w:tbl>
     <w:p/>
+    <w:tbl>
+      <w:tblPr>
+        <w:tblStyle w:val="Grigliatabella"/>
+        <w:tblW w:w="0" w:type="auto"/>
+        <w:tblLook w:val="04A0" w:firstRow="1" w:lastRow="0" w:firstColumn="1" w:lastColumn="0" w:noHBand="0" w:noVBand="1"/>
+      </w:tblPr>
+      <w:tblGrid>
+        <w:gridCol w:w="9628"/>
+      </w:tblGrid>
+      <w:tr>
+        <w:tc>
+          <w:tcPr>
+            <w:tcW w:w="9628" w:type="dxa"/>
+          </w:tcPr>
+          <w:p>
+            <w:r>
+              <w:t>Nome: Aleksander Lilia</w:t>
+            </w:r>
+          </w:p>
+          <w:p>
+            <w:r>
+              <w:t xml:space="preserve">Età: 24 anni </w:t>
+            </w:r>
+          </w:p>
+          <w:p>
+            <w:r>
+              <w:t>Posizione: Developer</w:t>
+            </w:r>
+          </w:p>
+        </w:tc>
+      </w:tr>
+      <w:tr>
+        <w:tc>
+          <w:tcPr>
+            <w:tcW w:w="9628" w:type="dxa"/>
+          </w:tcPr>
+          <w:p>
+            <w:r>
+              <w:t xml:space="preserve">Obiettivi: </w:t>
+            </w:r>
+          </w:p>
+          <w:p>
+            <w:pPr>
+              <w:pStyle w:val="Paragrafoelenco"/>
+              <w:numPr>
+                <w:ilvl w:val="0"/>
+                <w:numId w:val="2"/>
+              </w:numPr>
+            </w:pPr>
+            <w:r>
+              <w:t>Per lavorare in modo efficiente devo sapere quali problemi devo sistemare e magari avere del feedback dai miei colleghi.</w:t>
+            </w:r>
+          </w:p>
+          <w:p>
+            <w:pPr>
+              <w:pStyle w:val="Paragrafoelenco"/>
+              <w:numPr>
+                <w:ilvl w:val="0"/>
+                <w:numId w:val="2"/>
+              </w:numPr>
+            </w:pPr>
+            <w:r>
+              <w:t>Nel caso dovessi trovare dei problemi, vorrei avere un modo comodo per segnalarli in modo dettagliato.</w:t>
+            </w:r>
+          </w:p>
+          <w:p>
+            <w:pPr>
+              <w:pStyle w:val="Paragrafoelenco"/>
+              <w:numPr>
+                <w:ilvl w:val="0"/>
+                <w:numId w:val="2"/>
+              </w:numPr>
+            </w:pPr>
+            <w:r>
+              <w:t>Una volta risolti tali problemi vorrei poter segnalarlo al mio team.</w:t>
+            </w:r>
+          </w:p>
+        </w:tc>
+      </w:tr>
+      <w:tr>
+        <w:tc>
+          <w:tcPr>
+            <w:tcW w:w="9628" w:type="dxa"/>
+          </w:tcPr>
+          <w:p>
+            <w:proofErr w:type="spellStart"/>
+            <w:r>
+              <w:t>Bio</w:t>
+            </w:r>
+            <w:proofErr w:type="spellEnd"/>
+            <w:r>
+              <w:t xml:space="preserve">: Sono un developer di </w:t>
+            </w:r>
+            <w:proofErr w:type="spellStart"/>
+            <w:r>
+              <w:t>Izdebki</w:t>
+            </w:r>
+            <w:proofErr w:type="spellEnd"/>
+            <w:r>
+              <w:t xml:space="preserve">, dopo essermi laureato all’università di Cracovia mi sono trasferito a Napoli per lavoro e per amore. Sono grande amatore della filosofia “work </w:t>
+            </w:r>
+            <w:proofErr w:type="spellStart"/>
+            <w:r>
+              <w:t>smarter</w:t>
+            </w:r>
+            <w:proofErr w:type="spellEnd"/>
+            <w:r>
+              <w:t xml:space="preserve"> </w:t>
+            </w:r>
+            <w:proofErr w:type="spellStart"/>
+            <w:r>
+              <w:t>not</w:t>
+            </w:r>
+            <w:proofErr w:type="spellEnd"/>
+            <w:r>
+              <w:t xml:space="preserve"> </w:t>
+            </w:r>
+            <w:proofErr w:type="spellStart"/>
+            <w:r>
+              <w:t>harder</w:t>
+            </w:r>
+            <w:proofErr w:type="spellEnd"/>
+            <w:r>
+              <w:t>” che cerco di applicare in ogni modo possibile.</w:t>
+            </w:r>
+          </w:p>
+        </w:tc>
+      </w:tr>
+    </w:tbl>
     <w:p/>
     <w:tbl>
       <w:tblPr>
@@ -706,17 +2612,30 @@
           </w:tcPr>
           <w:p>
             <w:r>
-              <w:t>Nome: Aleksander Lilia</w:t>
-            </w:r>
-          </w:p>
-          <w:p>
-            <w:r>
-              <w:t xml:space="preserve">Età: 24 anni </w:t>
-            </w:r>
-          </w:p>
-          <w:p>
-            <w:r>
-              <w:t>Posizione: Developer</w:t>
+              <w:t xml:space="preserve">Nome: </w:t>
+            </w:r>
+            <w:proofErr w:type="spellStart"/>
+            <w:r>
+              <w:t>Pierrelouis</w:t>
+            </w:r>
+            <w:proofErr w:type="spellEnd"/>
+            <w:r>
+              <w:t xml:space="preserve"> </w:t>
+            </w:r>
+            <w:proofErr w:type="spellStart"/>
+            <w:r>
+              <w:t>Frascout</w:t>
+            </w:r>
+            <w:proofErr w:type="spellEnd"/>
+          </w:p>
+          <w:p>
+            <w:r>
+              <w:t xml:space="preserve">Età: 37 anni </w:t>
+            </w:r>
+          </w:p>
+          <w:p>
+            <w:r>
+              <w:t xml:space="preserve">Posizione: Team leader </w:t>
             </w:r>
           </w:p>
         </w:tc>
@@ -736,11 +2655,11 @@
               <w:pStyle w:val="Paragrafoelenco"/>
               <w:numPr>
                 <w:ilvl w:val="0"/>
-                <w:numId w:val="2"/>
+                <w:numId w:val="1"/>
               </w:numPr>
             </w:pPr>
             <w:r>
-              <w:t>Per lavorare in modo efficiente devo sapere quali problemi devo sistemare e magari avere del feedback dai miei colleghi.</w:t>
+              <w:t>Voglio poter gestire i membri del mio team in modo chiaro ed efficiente.</w:t>
             </w:r>
           </w:p>
           <w:p>
@@ -748,11 +2667,11 @@
               <w:pStyle w:val="Paragrafoelenco"/>
               <w:numPr>
                 <w:ilvl w:val="0"/>
-                <w:numId w:val="2"/>
+                <w:numId w:val="1"/>
               </w:numPr>
             </w:pPr>
             <w:r>
-              <w:t>Nel caso dovessi trovare dei problemi, vorrei avere un modo comodo per segnalarli in modo dettagliato.</w:t>
+              <w:t xml:space="preserve">Voglio poter tenere traccia dei progressi fatti dal mio team e come si sta comportando. </w:t>
             </w:r>
           </w:p>
           <w:p>
@@ -760,11 +2679,11 @@
               <w:pStyle w:val="Paragrafoelenco"/>
               <w:numPr>
                 <w:ilvl w:val="0"/>
-                <w:numId w:val="2"/>
+                <w:numId w:val="1"/>
               </w:numPr>
             </w:pPr>
             <w:r>
-              <w:t>Una volta risolti tali problemi vorrei poter segnalarlo al mio team.</w:t>
+              <w:t>Voglio condividere con tutte le persone interessate, l’andamento del nostro team.</w:t>
             </w:r>
           </w:p>
         </w:tc>
@@ -781,186 +2700,51 @@
             </w:r>
             <w:proofErr w:type="spellEnd"/>
             <w:r>
-              <w:t xml:space="preserve">: Sono un developer di </w:t>
+              <w:t xml:space="preserve">: Sono un software </w:t>
             </w:r>
             <w:proofErr w:type="spellStart"/>
             <w:r>
-              <w:t>Izdebki</w:t>
+              <w:t>engineer</w:t>
             </w:r>
             <w:proofErr w:type="spellEnd"/>
             <w:r>
-              <w:t xml:space="preserve">, dopo essermi laureato all’università di Cracovia mi sono trasferito a Napoli per lavoro e per amore. Sono grande amatore della filosofia “work </w:t>
-            </w:r>
-            <w:proofErr w:type="spellStart"/>
-            <w:r>
-              <w:t>smarter</w:t>
-            </w:r>
-            <w:proofErr w:type="spellEnd"/>
-            <w:r>
-              <w:t xml:space="preserve"> </w:t>
-            </w:r>
-            <w:proofErr w:type="spellStart"/>
-            <w:r>
-              <w:t>not</w:t>
-            </w:r>
-            <w:proofErr w:type="spellEnd"/>
-            <w:r>
-              <w:t xml:space="preserve"> </w:t>
-            </w:r>
-            <w:proofErr w:type="spellStart"/>
-            <w:r>
-              <w:t>harder</w:t>
-            </w:r>
-            <w:proofErr w:type="spellEnd"/>
-            <w:r>
-              <w:t>” che cerco di applicare in ogni modo possibile.</w:t>
+              <w:t xml:space="preserve"> di Nantes ma ho vissuto buona parte della mia vita a Roma. Sono una persona risolutiva ed estremamente orientata al pratico e questo si riflette nel mio modo di lavorare</w:t>
             </w:r>
           </w:p>
         </w:tc>
       </w:tr>
     </w:tbl>
-    <w:p/>
-    <w:p/>
-    <w:tbl>
-      <w:tblPr>
-        <w:tblStyle w:val="Grigliatabella"/>
-        <w:tblW w:w="0" w:type="auto"/>
-        <w:tblLook w:val="04A0" w:firstRow="1" w:lastRow="0" w:firstColumn="1" w:lastColumn="0" w:noHBand="0" w:noVBand="1"/>
-      </w:tblPr>
-      <w:tblGrid>
-        <w:gridCol w:w="9628"/>
-      </w:tblGrid>
-      <w:tr>
-        <w:tc>
-          <w:tcPr>
-            <w:tcW w:w="9628" w:type="dxa"/>
-          </w:tcPr>
-          <w:p>
-            <w:r>
-              <w:t xml:space="preserve">Nome: </w:t>
-            </w:r>
-            <w:proofErr w:type="spellStart"/>
-            <w:r>
-              <w:t>Pierrelouis</w:t>
-            </w:r>
-            <w:proofErr w:type="spellEnd"/>
-            <w:r>
-              <w:t xml:space="preserve"> </w:t>
-            </w:r>
-            <w:proofErr w:type="spellStart"/>
-            <w:r>
-              <w:t>Frascout</w:t>
-            </w:r>
-            <w:proofErr w:type="spellEnd"/>
-          </w:p>
-          <w:p>
-            <w:r>
-              <w:t xml:space="preserve">Età: 37 anni </w:t>
-            </w:r>
-          </w:p>
-          <w:p>
-            <w:r>
-              <w:t xml:space="preserve">Posizione: Team leader </w:t>
-            </w:r>
-          </w:p>
-        </w:tc>
-      </w:tr>
-      <w:tr>
-        <w:tc>
-          <w:tcPr>
-            <w:tcW w:w="9628" w:type="dxa"/>
-          </w:tcPr>
-          <w:p>
-            <w:r>
-              <w:t xml:space="preserve">Obiettivi: </w:t>
-            </w:r>
-          </w:p>
-          <w:p>
-            <w:pPr>
-              <w:pStyle w:val="Paragrafoelenco"/>
-              <w:numPr>
-                <w:ilvl w:val="0"/>
-                <w:numId w:val="1"/>
-              </w:numPr>
-            </w:pPr>
-            <w:r>
-              <w:t>Voglio poter gestire i membri del mio team in modo chiaro ed efficiente.</w:t>
-            </w:r>
-          </w:p>
-          <w:p>
-            <w:pPr>
-              <w:pStyle w:val="Paragrafoelenco"/>
-              <w:numPr>
-                <w:ilvl w:val="0"/>
-                <w:numId w:val="1"/>
-              </w:numPr>
-            </w:pPr>
-            <w:r>
-              <w:t xml:space="preserve">Voglio poter tenere traccia dei progressi fatti dal mio team e come si sta comportando. </w:t>
-            </w:r>
-          </w:p>
-          <w:p>
-            <w:pPr>
-              <w:pStyle w:val="Paragrafoelenco"/>
-              <w:numPr>
-                <w:ilvl w:val="0"/>
-                <w:numId w:val="1"/>
-              </w:numPr>
-            </w:pPr>
-            <w:r>
-              <w:t>Voglio condividere con tutte le persone interessate, l’andamento del nostro team.</w:t>
-            </w:r>
-          </w:p>
-        </w:tc>
-      </w:tr>
-      <w:tr>
-        <w:tc>
-          <w:tcPr>
-            <w:tcW w:w="9628" w:type="dxa"/>
-          </w:tcPr>
-          <w:p>
-            <w:proofErr w:type="spellStart"/>
-            <w:r>
-              <w:t>Bio</w:t>
-            </w:r>
-            <w:proofErr w:type="spellEnd"/>
-            <w:r>
-              <w:t xml:space="preserve">: Sono un software </w:t>
-            </w:r>
-            <w:proofErr w:type="spellStart"/>
-            <w:r>
-              <w:t>engineer</w:t>
-            </w:r>
-            <w:proofErr w:type="spellEnd"/>
-            <w:r>
-              <w:t xml:space="preserve"> di Nantes ma ho vissuto buona parte della mia vita a Roma. Sono una persona risolutiva ed estremamente orientata al pratico e questo si riflette nel mio modo di lavorare</w:t>
-            </w:r>
-          </w:p>
-        </w:tc>
-      </w:tr>
-    </w:tbl>
-    <w:p/>
     <w:p>
-      <w:r>
-        <w:br w:type="page"/>
-      </w:r>
+      <w:pPr>
+        <w:pStyle w:val="Titolo2"/>
+      </w:pPr>
+      <w:bookmarkStart w:id="10" w:name="_Toc211333395"/>
+      <w:bookmarkStart w:id="11" w:name="_Toc211345985"/>
+      <w:r>
+        <w:lastRenderedPageBreak/>
+        <w:t xml:space="preserve">2.3 </w:t>
+      </w:r>
+      <w:r>
+        <w:t>Requisiti non funzionali e di dominio</w:t>
+      </w:r>
+      <w:bookmarkEnd w:id="10"/>
+      <w:bookmarkEnd w:id="11"/>
     </w:p>
     <w:p>
       <w:pPr>
-        <w:pStyle w:val="Titolo2"/>
-      </w:pPr>
-      <w:r>
-        <w:lastRenderedPageBreak/>
-        <w:t>Requisiti non funzionali e di dominio</w:t>
-      </w:r>
-    </w:p>
-    <w:p>
-      <w:pPr>
         <w:pStyle w:val="Titolo3"/>
-      </w:pPr>
+        <w:spacing w:line="480" w:lineRule="auto"/>
+      </w:pPr>
+      <w:bookmarkStart w:id="12" w:name="_Toc211333396"/>
+      <w:bookmarkStart w:id="13" w:name="_Toc211345986"/>
+      <w:r>
+        <w:t xml:space="preserve">2.3.1 </w:t>
+      </w:r>
       <w:r>
         <w:t>Requisiti non funzionali</w:t>
       </w:r>
+      <w:bookmarkEnd w:id="12"/>
+      <w:bookmarkEnd w:id="13"/>
     </w:p>
     <w:p>
       <w:r>
@@ -1117,26 +2901,45 @@
       <w:pPr>
         <w:pStyle w:val="Titolo3"/>
       </w:pPr>
+      <w:bookmarkStart w:id="14" w:name="_Toc211333397"/>
+      <w:bookmarkStart w:id="15" w:name="_Toc211345987"/>
+      <w:r>
+        <w:t xml:space="preserve">2.3.2 </w:t>
+      </w:r>
       <w:r>
         <w:t>Requisiti di dominio</w:t>
       </w:r>
+      <w:bookmarkEnd w:id="14"/>
+      <w:bookmarkEnd w:id="15"/>
     </w:p>
     <w:p>
       <w:r>
         <w:t>Non sono stati individuati requisiti di dominio particolarmente differenti da quelli forniti nella traccia.</w:t>
       </w:r>
     </w:p>
+    <w:p/>
     <w:p>
       <w:pPr>
         <w:pStyle w:val="Titolo2"/>
       </w:pPr>
-    </w:p>
-    <w:p>
-      <w:pPr>
-        <w:pStyle w:val="Titolo2"/>
-      </w:pPr>
-      <w:r>
-        <w:t xml:space="preserve">Formalizzazione di un requisito </w:t>
+      <w:bookmarkStart w:id="16" w:name="_Toc211333398"/>
+      <w:bookmarkStart w:id="17" w:name="_Toc211345988"/>
+      <w:r>
+        <w:t>2.</w:t>
+      </w:r>
+      <w:r>
+        <w:t>4</w:t>
+      </w:r>
+      <w:r>
+        <w:t xml:space="preserve"> </w:t>
+      </w:r>
+      <w:r>
+        <w:t>Formalizzazione di un requisito</w:t>
+      </w:r>
+      <w:bookmarkEnd w:id="16"/>
+      <w:bookmarkEnd w:id="17"/>
+      <w:r>
+        <w:t xml:space="preserve"> </w:t>
       </w:r>
     </w:p>
     <w:p>
@@ -1257,10 +3060,10 @@
                     <pic:cNvPicPr/>
                   </pic:nvPicPr>
                   <pic:blipFill rotWithShape="1">
-                    <a:blip r:embed="rId7">
+                    <a:blip r:embed="rId10">
                       <a:extLst>
                         <a:ext uri="{96DAC541-7B7A-43D3-8B79-37D633B846F1}">
-                          <asvg:svgBlip xmlns:asvg="http://schemas.microsoft.com/office/drawing/2016/SVG/main" r:embed="rId8"/>
+                          <asvg:svgBlip xmlns:asvg="http://schemas.microsoft.com/office/drawing/2016/SVG/main" r:embed="rId11"/>
                         </a:ext>
                       </a:extLst>
                     </a:blip>
@@ -1293,7 +3096,6 @@
         </w:drawing>
       </w:r>
     </w:p>
-    <w:p/>
     <w:p>
       <w:r>
         <w:rPr>
@@ -1316,10 +3118,10 @@
                     <pic:cNvPicPr/>
                   </pic:nvPicPr>
                   <pic:blipFill rotWithShape="1">
-                    <a:blip r:embed="rId7">
+                    <a:blip r:embed="rId10">
                       <a:extLst>
                         <a:ext uri="{96DAC541-7B7A-43D3-8B79-37D633B846F1}">
-                          <asvg:svgBlip xmlns:asvg="http://schemas.microsoft.com/office/drawing/2016/SVG/main" r:embed="rId8"/>
+                          <asvg:svgBlip xmlns:asvg="http://schemas.microsoft.com/office/drawing/2016/SVG/main" r:embed="rId11"/>
                         </a:ext>
                       </a:extLst>
                     </a:blip>
@@ -1352,8 +3154,6 @@
         </w:drawing>
       </w:r>
     </w:p>
-    <w:p/>
-    <w:p/>
     <w:p/>
     <w:p>
       <w:r>
@@ -4612,13 +6412,228 @@
     </w:tbl>
     <w:p/>
     <w:sectPr>
+      <w:headerReference w:type="default" r:id="rId12"/>
       <w:pgSz w:w="11906" w:h="16838"/>
       <w:pgMar w:top="1417" w:right="1134" w:bottom="1134" w:left="1134" w:header="708" w:footer="708" w:gutter="0"/>
       <w:cols w:space="708"/>
+      <w:titlePg/>
       <w:docGrid w:linePitch="360"/>
     </w:sectPr>
   </w:body>
 </w:document>
+</file>
+
+<file path=word/endnotes.xml><?xml version="1.0" encoding="utf-8"?>
+<w:endnotes xmlns:wpc="http://schemas.microsoft.com/office/word/2010/wordprocessingCanvas" xmlns:cx="http://schemas.microsoft.com/office/drawing/2014/chartex" xmlns:cx1="http://schemas.microsoft.com/office/drawing/2015/9/8/chartex" xmlns:cx2="http://schemas.microsoft.com/office/drawing/2015/10/21/chartex" xmlns:cx3="http://schemas.microsoft.com/office/drawing/2016/5/9/chartex" xmlns:cx4="http://schemas.microsoft.com/office/drawing/2016/5/10/chartex" xmlns:cx5="http://schemas.microsoft.com/office/drawing/2016/5/11/chartex" xmlns:cx6="http://schemas.microsoft.com/office/drawing/2016/5/12/chartex" xmlns:cx7="http://schemas.microsoft.com/office/drawing/2016/5/13/chartex" xmlns:cx8="http://schemas.microsoft.com/office/drawing/2016/5/14/chartex" xmlns:mc="http://schemas.openxmlformats.org/markup-compatibility/2006" xmlns:aink="http://schemas.microsoft.com/office/drawing/2016/ink" xmlns:am3d="http://schemas.microsoft.com/office/drawing/2017/model3d" xmlns:o="urn:schemas-microsoft-com:office:office" xmlns:oel="http://schemas.microsoft.com/office/2019/extlst" xmlns:r="http://schemas.openxmlformats.org/officeDocument/2006/relationships" xmlns:m="http://schemas.openxmlformats.org/officeDocument/2006/math" xmlns:v="urn:schemas-microsoft-com:vml" xmlns:wp14="http://schemas.microsoft.com/office/word/2010/wordprocessingDrawing" xmlns:wp="http://schemas.openxmlformats.org/drawingml/2006/wordprocessingDrawing" xmlns:w10="urn:schemas-microsoft-com:office:word" xmlns:w="http://schemas.openxmlformats.org/wordprocessingml/2006/main" xmlns:w14="http://schemas.microsoft.com/office/word/2010/wordml" xmlns:w15="http://schemas.microsoft.com/office/word/2012/wordml" xmlns:w16cex="http://schemas.microsoft.com/office/word/2018/wordml/cex" xmlns:w16cid="http://schemas.microsoft.com/office/word/2016/wordml/cid" xmlns:w16="http://schemas.microsoft.com/office/word/2018/wordml" xmlns:w16du="http://schemas.microsoft.com/office/word/2023/wordml/word16du" xmlns:w16sdtdh="http://schemas.microsoft.com/office/word/2020/wordml/sdtdatahash" xmlns:w16sdtfl="http://schemas.microsoft.com/office/word/2024/wordml/sdtformatlock" xmlns:w16se="http://schemas.microsoft.com/office/word/2015/wordml/symex" xmlns:wpg="http://schemas.microsoft.com/office/word/2010/wordprocessingGroup" xmlns:wpi="http://schemas.microsoft.com/office/word/2010/wordprocessingInk" xmlns:wne="http://schemas.microsoft.com/office/word/2006/wordml" xmlns:wps="http://schemas.microsoft.com/office/word/2010/wordprocessingShape" mc:Ignorable="w14 w15 w16se w16cid w16 w16cex w16sdtdh w16sdtfl w16du wp14">
+  <w:endnote w:type="separator" w:id="-1">
+    <w:p>
+      <w:pPr>
+        <w:spacing w:after="0" w:line="240" w:lineRule="auto"/>
+      </w:pPr>
+      <w:r>
+        <w:separator/>
+      </w:r>
+    </w:p>
+  </w:endnote>
+  <w:endnote w:type="continuationSeparator" w:id="0">
+    <w:p>
+      <w:pPr>
+        <w:spacing w:after="0" w:line="240" w:lineRule="auto"/>
+      </w:pPr>
+      <w:r>
+        <w:continuationSeparator/>
+      </w:r>
+    </w:p>
+  </w:endnote>
+</w:endnotes>
+</file>
+
+<file path=word/footnotes.xml><?xml version="1.0" encoding="utf-8"?>
+<w:footnotes xmlns:wpc="http://schemas.microsoft.com/office/word/2010/wordprocessingCanvas" xmlns:cx="http://schemas.microsoft.com/office/drawing/2014/chartex" xmlns:cx1="http://schemas.microsoft.com/office/drawing/2015/9/8/chartex" xmlns:cx2="http://schemas.microsoft.com/office/drawing/2015/10/21/chartex" xmlns:cx3="http://schemas.microsoft.com/office/drawing/2016/5/9/chartex" xmlns:cx4="http://schemas.microsoft.com/office/drawing/2016/5/10/chartex" xmlns:cx5="http://schemas.microsoft.com/office/drawing/2016/5/11/chartex" xmlns:cx6="http://schemas.microsoft.com/office/drawing/2016/5/12/chartex" xmlns:cx7="http://schemas.microsoft.com/office/drawing/2016/5/13/chartex" xmlns:cx8="http://schemas.microsoft.com/office/drawing/2016/5/14/chartex" xmlns:mc="http://schemas.openxmlformats.org/markup-compatibility/2006" xmlns:aink="http://schemas.microsoft.com/office/drawing/2016/ink" xmlns:am3d="http://schemas.microsoft.com/office/drawing/2017/model3d" xmlns:o="urn:schemas-microsoft-com:office:office" xmlns:oel="http://schemas.microsoft.com/office/2019/extlst" xmlns:r="http://schemas.openxmlformats.org/officeDocument/2006/relationships" xmlns:m="http://schemas.openxmlformats.org/officeDocument/2006/math" xmlns:v="urn:schemas-microsoft-com:vml" xmlns:wp14="http://schemas.microsoft.com/office/word/2010/wordprocessingDrawing" xmlns:wp="http://schemas.openxmlformats.org/drawingml/2006/wordprocessingDrawing" xmlns:w10="urn:schemas-microsoft-com:office:word" xmlns:w="http://schemas.openxmlformats.org/wordprocessingml/2006/main" xmlns:w14="http://schemas.microsoft.com/office/word/2010/wordml" xmlns:w15="http://schemas.microsoft.com/office/word/2012/wordml" xmlns:w16cex="http://schemas.microsoft.com/office/word/2018/wordml/cex" xmlns:w16cid="http://schemas.microsoft.com/office/word/2016/wordml/cid" xmlns:w16="http://schemas.microsoft.com/office/word/2018/wordml" xmlns:w16du="http://schemas.microsoft.com/office/word/2023/wordml/word16du" xmlns:w16sdtdh="http://schemas.microsoft.com/office/word/2020/wordml/sdtdatahash" xmlns:w16sdtfl="http://schemas.microsoft.com/office/word/2024/wordml/sdtformatlock" xmlns:w16se="http://schemas.microsoft.com/office/word/2015/wordml/symex" xmlns:wpg="http://schemas.microsoft.com/office/word/2010/wordprocessingGroup" xmlns:wpi="http://schemas.microsoft.com/office/word/2010/wordprocessingInk" xmlns:wne="http://schemas.microsoft.com/office/word/2006/wordml" xmlns:wps="http://schemas.microsoft.com/office/word/2010/wordprocessingShape" mc:Ignorable="w14 w15 w16se w16cid w16 w16cex w16sdtdh w16sdtfl w16du wp14">
+  <w:footnote w:type="separator" w:id="-1">
+    <w:p>
+      <w:pPr>
+        <w:spacing w:after="0" w:line="240" w:lineRule="auto"/>
+      </w:pPr>
+      <w:r>
+        <w:separator/>
+      </w:r>
+    </w:p>
+  </w:footnote>
+  <w:footnote w:type="continuationSeparator" w:id="0">
+    <w:p>
+      <w:pPr>
+        <w:spacing w:after="0" w:line="240" w:lineRule="auto"/>
+      </w:pPr>
+      <w:r>
+        <w:continuationSeparator/>
+      </w:r>
+    </w:p>
+  </w:footnote>
+</w:footnotes>
+</file>
+
+<file path=word/header1.xml><?xml version="1.0" encoding="utf-8"?>
+<w:hdr xmlns:wpc="http://schemas.microsoft.com/office/word/2010/wordprocessingCanvas" xmlns:cx="http://schemas.microsoft.com/office/drawing/2014/chartex" xmlns:cx1="http://schemas.microsoft.com/office/drawing/2015/9/8/chartex" xmlns:cx2="http://schemas.microsoft.com/office/drawing/2015/10/21/chartex" xmlns:cx3="http://schemas.microsoft.com/office/drawing/2016/5/9/chartex" xmlns:cx4="http://schemas.microsoft.com/office/drawing/2016/5/10/chartex" xmlns:cx5="http://schemas.microsoft.com/office/drawing/2016/5/11/chartex" xmlns:cx6="http://schemas.microsoft.com/office/drawing/2016/5/12/chartex" xmlns:cx7="http://schemas.microsoft.com/office/drawing/2016/5/13/chartex" xmlns:cx8="http://schemas.microsoft.com/office/drawing/2016/5/14/chartex" xmlns:mc="http://schemas.openxmlformats.org/markup-compatibility/2006" xmlns:aink="http://schemas.microsoft.com/office/drawing/2016/ink" xmlns:am3d="http://schemas.microsoft.com/office/drawing/2017/model3d" xmlns:o="urn:schemas-microsoft-com:office:office" xmlns:oel="http://schemas.microsoft.com/office/2019/extlst" xmlns:r="http://schemas.openxmlformats.org/officeDocument/2006/relationships" xmlns:m="http://schemas.openxmlformats.org/officeDocument/2006/math" xmlns:v="urn:schemas-microsoft-com:vml" xmlns:wp14="http://schemas.microsoft.com/office/word/2010/wordprocessingDrawing" xmlns:wp="http://schemas.openxmlformats.org/drawingml/2006/wordprocessingDrawing" xmlns:w10="urn:schemas-microsoft-com:office:word" xmlns:w="http://schemas.openxmlformats.org/wordprocessingml/2006/main" xmlns:w14="http://schemas.microsoft.com/office/word/2010/wordml" xmlns:w15="http://schemas.microsoft.com/office/word/2012/wordml" xmlns:w16cex="http://schemas.microsoft.com/office/word/2018/wordml/cex" xmlns:w16cid="http://schemas.microsoft.com/office/word/2016/wordml/cid" xmlns:w16="http://schemas.microsoft.com/office/word/2018/wordml" xmlns:w16du="http://schemas.microsoft.com/office/word/2023/wordml/word16du" xmlns:w16sdtdh="http://schemas.microsoft.com/office/word/2020/wordml/sdtdatahash" xmlns:w16sdtfl="http://schemas.microsoft.com/office/word/2024/wordml/sdtformatlock" xmlns:w16se="http://schemas.microsoft.com/office/word/2015/wordml/symex" xmlns:wpg="http://schemas.microsoft.com/office/word/2010/wordprocessingGroup" xmlns:wpi="http://schemas.microsoft.com/office/word/2010/wordprocessingInk" xmlns:wne="http://schemas.microsoft.com/office/word/2006/wordml" xmlns:wps="http://schemas.microsoft.com/office/word/2010/wordprocessingShape" mc:Ignorable="w14 w15 w16se w16cid w16 w16cex w16sdtdh w16sdtfl w16du wp14">
+  <w:p>
+    <w:pPr>
+      <w:pStyle w:val="Intestazione"/>
+      <w:pBdr>
+        <w:bottom w:val="single" w:sz="4" w:space="1" w:color="D9D9D9" w:themeColor="background1" w:themeShade="D9"/>
+      </w:pBdr>
+      <w:jc w:val="right"/>
+      <w:rPr>
+        <w:b/>
+        <w:bCs/>
+      </w:rPr>
+    </w:pPr>
+    <w:r>
+      <w:rPr>
+        <w:noProof/>
+      </w:rPr>
+      <w:drawing>
+        <wp:anchor distT="0" distB="0" distL="114300" distR="114300" simplePos="0" relativeHeight="251658240" behindDoc="0" locked="0" layoutInCell="1" allowOverlap="1" wp14:anchorId="0D2859EE" wp14:editId="0EAAA61B">
+          <wp:simplePos x="0" y="0"/>
+          <wp:positionH relativeFrom="page">
+            <wp:posOffset>57150</wp:posOffset>
+          </wp:positionH>
+          <wp:positionV relativeFrom="paragraph">
+            <wp:posOffset>-182245</wp:posOffset>
+          </wp:positionV>
+          <wp:extent cx="1752600" cy="623742"/>
+          <wp:effectExtent l="0" t="0" r="0" b="5080"/>
+          <wp:wrapNone/>
+          <wp:docPr id="1417606119" name="Elemento grafico 1"/>
+          <wp:cNvGraphicFramePr>
+            <a:graphicFrameLocks xmlns:a="http://schemas.openxmlformats.org/drawingml/2006/main" noChangeAspect="1"/>
+          </wp:cNvGraphicFramePr>
+          <a:graphic xmlns:a="http://schemas.openxmlformats.org/drawingml/2006/main">
+            <a:graphicData uri="http://schemas.openxmlformats.org/drawingml/2006/picture">
+              <pic:pic xmlns:pic="http://schemas.openxmlformats.org/drawingml/2006/picture">
+                <pic:nvPicPr>
+                  <pic:cNvPr id="1417606119" name=""/>
+                  <pic:cNvPicPr/>
+                </pic:nvPicPr>
+                <pic:blipFill>
+                  <a:blip r:embed="rId1">
+                    <a:extLst>
+                      <a:ext uri="{96DAC541-7B7A-43D3-8B79-37D633B846F1}">
+                        <asvg:svgBlip xmlns:asvg="http://schemas.microsoft.com/office/drawing/2016/SVG/main" r:embed="rId2"/>
+                      </a:ext>
+                    </a:extLst>
+                  </a:blip>
+                  <a:stretch>
+                    <a:fillRect/>
+                  </a:stretch>
+                </pic:blipFill>
+                <pic:spPr>
+                  <a:xfrm>
+                    <a:off x="0" y="0"/>
+                    <a:ext cx="1752600" cy="623742"/>
+                  </a:xfrm>
+                  <a:prstGeom prst="rect">
+                    <a:avLst/>
+                  </a:prstGeom>
+                </pic:spPr>
+              </pic:pic>
+            </a:graphicData>
+          </a:graphic>
+          <wp14:sizeRelH relativeFrom="margin">
+            <wp14:pctWidth>0</wp14:pctWidth>
+          </wp14:sizeRelH>
+          <wp14:sizeRelV relativeFrom="margin">
+            <wp14:pctHeight>0</wp14:pctHeight>
+          </wp14:sizeRelV>
+        </wp:anchor>
+      </w:drawing>
+    </w:r>
+    <w:r>
+      <w:rPr>
+        <w:color w:val="7F7F7F" w:themeColor="background1" w:themeShade="7F"/>
+        <w:spacing w:val="60"/>
+      </w:rPr>
+      <w:t xml:space="preserve">  </w:t>
+    </w:r>
+    <w:sdt>
+      <w:sdtPr>
+        <w:rPr>
+          <w:color w:val="7F7F7F" w:themeColor="background1" w:themeShade="7F"/>
+          <w:spacing w:val="60"/>
+        </w:rPr>
+        <w:id w:val="707301344"/>
+        <w:docPartObj>
+          <w:docPartGallery w:val="Page Numbers (Top of Page)"/>
+          <w:docPartUnique/>
+        </w:docPartObj>
+      </w:sdtPr>
+      <w:sdtEndPr>
+        <w:rPr>
+          <w:b/>
+          <w:bCs/>
+          <w:color w:val="auto"/>
+          <w:spacing w:val="0"/>
+        </w:rPr>
+      </w:sdtEndPr>
+      <w:sdtContent>
+        <w:r>
+          <w:rPr>
+            <w:color w:val="7F7F7F" w:themeColor="background1" w:themeShade="7F"/>
+            <w:spacing w:val="60"/>
+          </w:rPr>
+          <w:t>Pag.</w:t>
+        </w:r>
+        <w:r>
+          <w:t xml:space="preserve"> </w:t>
+        </w:r>
+        <w:r>
+          <w:rPr>
+            <w:color w:val="845EC2"/>
+          </w:rPr>
+          <w:t xml:space="preserve">| </w:t>
+        </w:r>
+        <w:r>
+          <w:rPr>
+            <w:color w:val="845EC2"/>
+          </w:rPr>
+          <w:fldChar w:fldCharType="begin"/>
+        </w:r>
+        <w:r>
+          <w:rPr>
+            <w:color w:val="845EC2"/>
+          </w:rPr>
+          <w:instrText>PAGE   \* MERGEFORMAT</w:instrText>
+        </w:r>
+        <w:r>
+          <w:rPr>
+            <w:color w:val="845EC2"/>
+          </w:rPr>
+          <w:fldChar w:fldCharType="separate"/>
+        </w:r>
+        <w:r>
+          <w:rPr>
+            <w:b/>
+            <w:bCs/>
+            <w:color w:val="845EC2"/>
+          </w:rPr>
+          <w:t>2</w:t>
+        </w:r>
+        <w:r>
+          <w:rPr>
+            <w:b/>
+            <w:bCs/>
+            <w:color w:val="845EC2"/>
+          </w:rPr>
+          <w:fldChar w:fldCharType="end"/>
+        </w:r>
+      </w:sdtContent>
+    </w:sdt>
+  </w:p>
+  <w:p>
+    <w:pPr>
+      <w:pStyle w:val="Intestazione"/>
+    </w:pPr>
+  </w:p>
+</w:hdr>
 </file>
 
 <file path=word/numbering.xml><?xml version="1.0" encoding="utf-8"?>
@@ -4737,6 +6752,119 @@
     </w:lvl>
   </w:abstractNum>
   <w:abstractNum w:abstractNumId="1" w15:restartNumberingAfterBreak="0">
+    <w:nsid w:val="1C6F04FC"/>
+    <w:multiLevelType w:val="hybridMultilevel"/>
+    <w:tmpl w:val="15A4A3A2"/>
+    <w:lvl w:ilvl="0" w:tplc="04100001">
+      <w:start w:val="1"/>
+      <w:numFmt w:val="bullet"/>
+      <w:lvlText w:val=""/>
+      <w:lvlJc w:val="left"/>
+      <w:pPr>
+        <w:ind w:left="720" w:hanging="360"/>
+      </w:pPr>
+      <w:rPr>
+        <w:rFonts w:ascii="Symbol" w:hAnsi="Symbol" w:hint="default"/>
+      </w:rPr>
+    </w:lvl>
+    <w:lvl w:ilvl="1" w:tplc="04100003">
+      <w:start w:val="1"/>
+      <w:numFmt w:val="bullet"/>
+      <w:lvlText w:val="o"/>
+      <w:lvlJc w:val="left"/>
+      <w:pPr>
+        <w:ind w:left="1440" w:hanging="360"/>
+      </w:pPr>
+      <w:rPr>
+        <w:rFonts w:ascii="Courier New" w:hAnsi="Courier New" w:cs="Courier New" w:hint="default"/>
+      </w:rPr>
+    </w:lvl>
+    <w:lvl w:ilvl="2" w:tplc="04100005" w:tentative="1">
+      <w:start w:val="1"/>
+      <w:numFmt w:val="bullet"/>
+      <w:lvlText w:val=""/>
+      <w:lvlJc w:val="left"/>
+      <w:pPr>
+        <w:ind w:left="2160" w:hanging="360"/>
+      </w:pPr>
+      <w:rPr>
+        <w:rFonts w:ascii="Wingdings" w:hAnsi="Wingdings" w:hint="default"/>
+      </w:rPr>
+    </w:lvl>
+    <w:lvl w:ilvl="3" w:tplc="04100001" w:tentative="1">
+      <w:start w:val="1"/>
+      <w:numFmt w:val="bullet"/>
+      <w:lvlText w:val=""/>
+      <w:lvlJc w:val="left"/>
+      <w:pPr>
+        <w:ind w:left="2880" w:hanging="360"/>
+      </w:pPr>
+      <w:rPr>
+        <w:rFonts w:ascii="Symbol" w:hAnsi="Symbol" w:hint="default"/>
+      </w:rPr>
+    </w:lvl>
+    <w:lvl w:ilvl="4" w:tplc="04100003" w:tentative="1">
+      <w:start w:val="1"/>
+      <w:numFmt w:val="bullet"/>
+      <w:lvlText w:val="o"/>
+      <w:lvlJc w:val="left"/>
+      <w:pPr>
+        <w:ind w:left="3600" w:hanging="360"/>
+      </w:pPr>
+      <w:rPr>
+        <w:rFonts w:ascii="Courier New" w:hAnsi="Courier New" w:cs="Courier New" w:hint="default"/>
+      </w:rPr>
+    </w:lvl>
+    <w:lvl w:ilvl="5" w:tplc="04100005" w:tentative="1">
+      <w:start w:val="1"/>
+      <w:numFmt w:val="bullet"/>
+      <w:lvlText w:val=""/>
+      <w:lvlJc w:val="left"/>
+      <w:pPr>
+        <w:ind w:left="4320" w:hanging="360"/>
+      </w:pPr>
+      <w:rPr>
+        <w:rFonts w:ascii="Wingdings" w:hAnsi="Wingdings" w:hint="default"/>
+      </w:rPr>
+    </w:lvl>
+    <w:lvl w:ilvl="6" w:tplc="04100001" w:tentative="1">
+      <w:start w:val="1"/>
+      <w:numFmt w:val="bullet"/>
+      <w:lvlText w:val=""/>
+      <w:lvlJc w:val="left"/>
+      <w:pPr>
+        <w:ind w:left="5040" w:hanging="360"/>
+      </w:pPr>
+      <w:rPr>
+        <w:rFonts w:ascii="Symbol" w:hAnsi="Symbol" w:hint="default"/>
+      </w:rPr>
+    </w:lvl>
+    <w:lvl w:ilvl="7" w:tplc="04100003" w:tentative="1">
+      <w:start w:val="1"/>
+      <w:numFmt w:val="bullet"/>
+      <w:lvlText w:val="o"/>
+      <w:lvlJc w:val="left"/>
+      <w:pPr>
+        <w:ind w:left="5760" w:hanging="360"/>
+      </w:pPr>
+      <w:rPr>
+        <w:rFonts w:ascii="Courier New" w:hAnsi="Courier New" w:cs="Courier New" w:hint="default"/>
+      </w:rPr>
+    </w:lvl>
+    <w:lvl w:ilvl="8" w:tplc="04100005" w:tentative="1">
+      <w:start w:val="1"/>
+      <w:numFmt w:val="bullet"/>
+      <w:lvlText w:val=""/>
+      <w:lvlJc w:val="left"/>
+      <w:pPr>
+        <w:ind w:left="6480" w:hanging="360"/>
+      </w:pPr>
+      <w:rPr>
+        <w:rFonts w:ascii="Wingdings" w:hAnsi="Wingdings" w:hint="default"/>
+      </w:rPr>
+    </w:lvl>
+  </w:abstractNum>
+  <w:abstractNum w:abstractNumId="2" w15:restartNumberingAfterBreak="0">
     <w:nsid w:val="33881CB5"/>
     <w:multiLevelType w:val="hybridMultilevel"/>
     <w:tmpl w:val="FA5A165E"/>
@@ -4849,7 +6977,7 @@
       </w:rPr>
     </w:lvl>
   </w:abstractNum>
-  <w:abstractNum w:abstractNumId="2" w15:restartNumberingAfterBreak="0">
+  <w:abstractNum w:abstractNumId="3" w15:restartNumberingAfterBreak="0">
     <w:nsid w:val="426A0EEB"/>
     <w:multiLevelType w:val="hybridMultilevel"/>
     <w:tmpl w:val="217E5F68"/>
@@ -4962,7 +7090,7 @@
       </w:rPr>
     </w:lvl>
   </w:abstractNum>
-  <w:abstractNum w:abstractNumId="3" w15:restartNumberingAfterBreak="0">
+  <w:abstractNum w:abstractNumId="4" w15:restartNumberingAfterBreak="0">
     <w:nsid w:val="53595053"/>
     <w:multiLevelType w:val="hybridMultilevel"/>
     <w:tmpl w:val="A350E1C2"/>
@@ -5075,7 +7203,7 @@
       </w:rPr>
     </w:lvl>
   </w:abstractNum>
-  <w:abstractNum w:abstractNumId="4" w15:restartNumberingAfterBreak="0">
+  <w:abstractNum w:abstractNumId="5" w15:restartNumberingAfterBreak="0">
     <w:nsid w:val="612E5F5F"/>
     <w:multiLevelType w:val="hybridMultilevel"/>
     <w:tmpl w:val="7BB681B4"/>
@@ -5189,19 +7317,22 @@
     </w:lvl>
   </w:abstractNum>
   <w:num w:numId="1" w16cid:durableId="443548410">
-    <w:abstractNumId w:val="4"/>
+    <w:abstractNumId w:val="5"/>
   </w:num>
   <w:num w:numId="2" w16cid:durableId="1616905750">
-    <w:abstractNumId w:val="1"/>
+    <w:abstractNumId w:val="2"/>
   </w:num>
   <w:num w:numId="3" w16cid:durableId="69159962">
-    <w:abstractNumId w:val="3"/>
+    <w:abstractNumId w:val="4"/>
   </w:num>
   <w:num w:numId="4" w16cid:durableId="1541018595">
     <w:abstractNumId w:val="0"/>
   </w:num>
   <w:num w:numId="5" w16cid:durableId="1508593924">
-    <w:abstractNumId w:val="2"/>
+    <w:abstractNumId w:val="3"/>
+  </w:num>
+  <w:num w:numId="6" w16cid:durableId="993490351">
+    <w:abstractNumId w:val="1"/>
   </w:num>
 </w:numbering>
 </file>
@@ -5606,6 +7737,10 @@
   <w:style w:type="paragraph" w:default="1" w:styleId="Normale">
     <w:name w:val="Normal"/>
     <w:qFormat/>
+    <w:rsid w:val="00E80009"/>
+    <w:rPr>
+      <w:rFonts w:ascii="Nunito Sans" w:hAnsi="Nunito Sans"/>
+    </w:rPr>
   </w:style>
   <w:style w:type="paragraph" w:styleId="Titolo1">
     <w:name w:val="heading 1"/>
@@ -5807,7 +7942,6 @@
   <w:style w:type="character" w:default="1" w:styleId="Carpredefinitoparagrafo">
     <w:name w:val="Default Paragraph Font"/>
     <w:uiPriority w:val="1"/>
-    <w:semiHidden/>
     <w:unhideWhenUsed/>
   </w:style>
   <w:style w:type="table" w:default="1" w:styleId="Tabellanormale">
@@ -6157,6 +8291,249 @@
       <w:szCs w:val="18"/>
     </w:rPr>
   </w:style>
+  <w:style w:type="paragraph" w:styleId="Titolosommario">
+    <w:name w:val="TOC Heading"/>
+    <w:basedOn w:val="Titolo1"/>
+    <w:next w:val="Normale"/>
+    <w:uiPriority w:val="39"/>
+    <w:unhideWhenUsed/>
+    <w:qFormat/>
+    <w:rsid w:val="009B3919"/>
+    <w:pPr>
+      <w:spacing w:before="240" w:after="0" w:line="259" w:lineRule="auto"/>
+      <w:outlineLvl w:val="9"/>
+    </w:pPr>
+    <w:rPr>
+      <w:rFonts w:asciiTheme="majorHAnsi" w:hAnsiTheme="majorHAnsi"/>
+      <w:color w:val="0F4761" w:themeColor="accent1" w:themeShade="BF"/>
+      <w:kern w:val="0"/>
+      <w:sz w:val="32"/>
+      <w:szCs w:val="32"/>
+      <w:lang w:eastAsia="it-IT"/>
+      <w14:ligatures w14:val="none"/>
+    </w:rPr>
+  </w:style>
+  <w:style w:type="paragraph" w:styleId="Sommario1">
+    <w:name w:val="toc 1"/>
+    <w:basedOn w:val="Normale"/>
+    <w:next w:val="Normale"/>
+    <w:autoRedefine/>
+    <w:uiPriority w:val="39"/>
+    <w:unhideWhenUsed/>
+    <w:rsid w:val="00F11E2A"/>
+    <w:pPr>
+      <w:shd w:val="clear" w:color="auto" w:fill="845EC2"/>
+      <w:tabs>
+        <w:tab w:val="right" w:pos="9628"/>
+      </w:tabs>
+      <w:spacing w:before="360" w:after="0" w:line="240" w:lineRule="auto"/>
+    </w:pPr>
+    <w:rPr>
+      <w:rFonts w:ascii="Montserrat" w:hAnsi="Montserrat"/>
+      <w:b/>
+      <w:bCs/>
+      <w:caps/>
+      <w:noProof/>
+    </w:rPr>
+  </w:style>
+  <w:style w:type="paragraph" w:styleId="Sommario2">
+    <w:name w:val="toc 2"/>
+    <w:basedOn w:val="Normale"/>
+    <w:next w:val="Normale"/>
+    <w:autoRedefine/>
+    <w:uiPriority w:val="39"/>
+    <w:unhideWhenUsed/>
+    <w:rsid w:val="009B3919"/>
+    <w:pPr>
+      <w:spacing w:before="240" w:after="0"/>
+    </w:pPr>
+    <w:rPr>
+      <w:b/>
+      <w:bCs/>
+      <w:sz w:val="20"/>
+      <w:szCs w:val="20"/>
+    </w:rPr>
+  </w:style>
+  <w:style w:type="paragraph" w:styleId="Sommario3">
+    <w:name w:val="toc 3"/>
+    <w:basedOn w:val="Normale"/>
+    <w:next w:val="Normale"/>
+    <w:autoRedefine/>
+    <w:uiPriority w:val="39"/>
+    <w:unhideWhenUsed/>
+    <w:rsid w:val="009B3919"/>
+    <w:pPr>
+      <w:spacing w:after="0"/>
+      <w:ind w:left="240"/>
+    </w:pPr>
+    <w:rPr>
+      <w:sz w:val="20"/>
+      <w:szCs w:val="20"/>
+    </w:rPr>
+  </w:style>
+  <w:style w:type="character" w:styleId="Collegamentoipertestuale">
+    <w:name w:val="Hyperlink"/>
+    <w:basedOn w:val="Carpredefinitoparagrafo"/>
+    <w:uiPriority w:val="99"/>
+    <w:unhideWhenUsed/>
+    <w:rsid w:val="009B3919"/>
+    <w:rPr>
+      <w:color w:val="467886" w:themeColor="hyperlink"/>
+      <w:u w:val="single"/>
+    </w:rPr>
+  </w:style>
+  <w:style w:type="paragraph" w:styleId="Sommario4">
+    <w:name w:val="toc 4"/>
+    <w:basedOn w:val="Normale"/>
+    <w:next w:val="Normale"/>
+    <w:autoRedefine/>
+    <w:uiPriority w:val="39"/>
+    <w:unhideWhenUsed/>
+    <w:rsid w:val="009B3919"/>
+    <w:pPr>
+      <w:spacing w:after="0"/>
+      <w:ind w:left="480"/>
+    </w:pPr>
+    <w:rPr>
+      <w:sz w:val="20"/>
+      <w:szCs w:val="20"/>
+    </w:rPr>
+  </w:style>
+  <w:style w:type="paragraph" w:styleId="Sommario5">
+    <w:name w:val="toc 5"/>
+    <w:basedOn w:val="Normale"/>
+    <w:next w:val="Normale"/>
+    <w:autoRedefine/>
+    <w:uiPriority w:val="39"/>
+    <w:unhideWhenUsed/>
+    <w:rsid w:val="009B3919"/>
+    <w:pPr>
+      <w:spacing w:after="0"/>
+      <w:ind w:left="720"/>
+    </w:pPr>
+    <w:rPr>
+      <w:sz w:val="20"/>
+      <w:szCs w:val="20"/>
+    </w:rPr>
+  </w:style>
+  <w:style w:type="paragraph" w:styleId="Sommario6">
+    <w:name w:val="toc 6"/>
+    <w:basedOn w:val="Normale"/>
+    <w:next w:val="Normale"/>
+    <w:autoRedefine/>
+    <w:uiPriority w:val="39"/>
+    <w:unhideWhenUsed/>
+    <w:rsid w:val="009B3919"/>
+    <w:pPr>
+      <w:spacing w:after="0"/>
+      <w:ind w:left="960"/>
+    </w:pPr>
+    <w:rPr>
+      <w:sz w:val="20"/>
+      <w:szCs w:val="20"/>
+    </w:rPr>
+  </w:style>
+  <w:style w:type="paragraph" w:styleId="Sommario7">
+    <w:name w:val="toc 7"/>
+    <w:basedOn w:val="Normale"/>
+    <w:next w:val="Normale"/>
+    <w:autoRedefine/>
+    <w:uiPriority w:val="39"/>
+    <w:unhideWhenUsed/>
+    <w:rsid w:val="009B3919"/>
+    <w:pPr>
+      <w:spacing w:after="0"/>
+      <w:ind w:left="1200"/>
+    </w:pPr>
+    <w:rPr>
+      <w:sz w:val="20"/>
+      <w:szCs w:val="20"/>
+    </w:rPr>
+  </w:style>
+  <w:style w:type="paragraph" w:styleId="Sommario8">
+    <w:name w:val="toc 8"/>
+    <w:basedOn w:val="Normale"/>
+    <w:next w:val="Normale"/>
+    <w:autoRedefine/>
+    <w:uiPriority w:val="39"/>
+    <w:unhideWhenUsed/>
+    <w:rsid w:val="009B3919"/>
+    <w:pPr>
+      <w:spacing w:after="0"/>
+      <w:ind w:left="1440"/>
+    </w:pPr>
+    <w:rPr>
+      <w:sz w:val="20"/>
+      <w:szCs w:val="20"/>
+    </w:rPr>
+  </w:style>
+  <w:style w:type="paragraph" w:styleId="Sommario9">
+    <w:name w:val="toc 9"/>
+    <w:basedOn w:val="Normale"/>
+    <w:next w:val="Normale"/>
+    <w:autoRedefine/>
+    <w:uiPriority w:val="39"/>
+    <w:unhideWhenUsed/>
+    <w:rsid w:val="009B3919"/>
+    <w:pPr>
+      <w:spacing w:after="0"/>
+      <w:ind w:left="1680"/>
+    </w:pPr>
+    <w:rPr>
+      <w:sz w:val="20"/>
+      <w:szCs w:val="20"/>
+    </w:rPr>
+  </w:style>
+  <w:style w:type="paragraph" w:styleId="Intestazione">
+    <w:name w:val="header"/>
+    <w:basedOn w:val="Normale"/>
+    <w:link w:val="IntestazioneCarattere"/>
+    <w:uiPriority w:val="99"/>
+    <w:unhideWhenUsed/>
+    <w:rsid w:val="00E80009"/>
+    <w:pPr>
+      <w:tabs>
+        <w:tab w:val="center" w:pos="4819"/>
+        <w:tab w:val="right" w:pos="9638"/>
+      </w:tabs>
+      <w:spacing w:after="0" w:line="240" w:lineRule="auto"/>
+    </w:pPr>
+  </w:style>
+  <w:style w:type="character" w:customStyle="1" w:styleId="IntestazioneCarattere">
+    <w:name w:val="Intestazione Carattere"/>
+    <w:basedOn w:val="Carpredefinitoparagrafo"/>
+    <w:link w:val="Intestazione"/>
+    <w:uiPriority w:val="99"/>
+    <w:rsid w:val="00E80009"/>
+    <w:rPr>
+      <w:rFonts w:ascii="Nunito Sans" w:hAnsi="Nunito Sans"/>
+    </w:rPr>
+  </w:style>
+  <w:style w:type="paragraph" w:styleId="Pidipagina">
+    <w:name w:val="footer"/>
+    <w:basedOn w:val="Normale"/>
+    <w:link w:val="PidipaginaCarattere"/>
+    <w:uiPriority w:val="99"/>
+    <w:unhideWhenUsed/>
+    <w:rsid w:val="00E80009"/>
+    <w:pPr>
+      <w:tabs>
+        <w:tab w:val="center" w:pos="4819"/>
+        <w:tab w:val="right" w:pos="9638"/>
+      </w:tabs>
+      <w:spacing w:after="0" w:line="240" w:lineRule="auto"/>
+    </w:pPr>
+  </w:style>
+  <w:style w:type="character" w:customStyle="1" w:styleId="PidipaginaCarattere">
+    <w:name w:val="Piè di pagina Carattere"/>
+    <w:basedOn w:val="Carpredefinitoparagrafo"/>
+    <w:link w:val="Pidipagina"/>
+    <w:uiPriority w:val="99"/>
+    <w:rsid w:val="00E80009"/>
+    <w:rPr>
+      <w:rFonts w:ascii="Nunito Sans" w:hAnsi="Nunito Sans"/>
+    </w:rPr>
+  </w:style>
 </w:styles>
 </file>
 

</xml_diff>

<commit_message>
Stesura finale per prima consegna
aggiunto il vincolo di dominio
</commit_message>
<xml_diff>
--- a/docs/Documentation.docx
+++ b/docs/Documentation.docx
@@ -2916,10 +2916,37 @@
     </w:p>
     <w:p>
       <w:r>
-        <w:t>Non sono stati individuati requisiti di dominio particolarmente differenti da quelli forniti nella traccia.</w:t>
+        <w:t xml:space="preserve">I requisiti di dominio da noi individuati sono: </w:t>
       </w:r>
     </w:p>
-    <w:p/>
+    <w:p>
+      <w:pPr>
+        <w:pStyle w:val="Paragrafoelenco"/>
+        <w:numPr>
+          <w:ilvl w:val="0"/>
+          <w:numId w:val="7"/>
+        </w:numPr>
+        <w:rPr>
+          <w:b/>
+          <w:bCs/>
+        </w:rPr>
+      </w:pPr>
+      <w:r>
+        <w:rPr>
+          <w:b/>
+          <w:bCs/>
+        </w:rPr>
+        <w:t>L’adempienza allo standard GDPR.</w:t>
+      </w:r>
+    </w:p>
+    <w:p>
+      <w:pPr>
+        <w:rPr>
+          <w:b/>
+          <w:bCs/>
+        </w:rPr>
+      </w:pPr>
+    </w:p>
     <w:p>
       <w:pPr>
         <w:pStyle w:val="Titolo2"/>
@@ -6962,9 +6989,9 @@
     </w:lvl>
   </w:abstractNum>
   <w:abstractNum w:abstractNumId="3" w15:restartNumberingAfterBreak="0">
-    <w:nsid w:val="426A0EEB"/>
+    <w:nsid w:val="367C0087"/>
     <w:multiLevelType w:val="hybridMultilevel"/>
-    <w:tmpl w:val="217E5F68"/>
+    <w:tmpl w:val="B9CA2048"/>
     <w:lvl w:ilvl="0" w:tplc="04100001">
       <w:start w:val="1"/>
       <w:numFmt w:val="bullet"/>
@@ -7075,9 +7102,9 @@
     </w:lvl>
   </w:abstractNum>
   <w:abstractNum w:abstractNumId="4" w15:restartNumberingAfterBreak="0">
-    <w:nsid w:val="53595053"/>
+    <w:nsid w:val="426A0EEB"/>
     <w:multiLevelType w:val="hybridMultilevel"/>
-    <w:tmpl w:val="A350E1C2"/>
+    <w:tmpl w:val="217E5F68"/>
     <w:lvl w:ilvl="0" w:tplc="04100001">
       <w:start w:val="1"/>
       <w:numFmt w:val="bullet"/>
@@ -7188,9 +7215,9 @@
     </w:lvl>
   </w:abstractNum>
   <w:abstractNum w:abstractNumId="5" w15:restartNumberingAfterBreak="0">
-    <w:nsid w:val="612E5F5F"/>
+    <w:nsid w:val="53595053"/>
     <w:multiLevelType w:val="hybridMultilevel"/>
-    <w:tmpl w:val="7BB681B4"/>
+    <w:tmpl w:val="A350E1C2"/>
     <w:lvl w:ilvl="0" w:tplc="04100001">
       <w:start w:val="1"/>
       <w:numFmt w:val="bullet"/>
@@ -7300,23 +7327,139 @@
       </w:rPr>
     </w:lvl>
   </w:abstractNum>
+  <w:abstractNum w:abstractNumId="6" w15:restartNumberingAfterBreak="0">
+    <w:nsid w:val="612E5F5F"/>
+    <w:multiLevelType w:val="hybridMultilevel"/>
+    <w:tmpl w:val="7BB681B4"/>
+    <w:lvl w:ilvl="0" w:tplc="04100001">
+      <w:start w:val="1"/>
+      <w:numFmt w:val="bullet"/>
+      <w:lvlText w:val=""/>
+      <w:lvlJc w:val="left"/>
+      <w:pPr>
+        <w:ind w:left="720" w:hanging="360"/>
+      </w:pPr>
+      <w:rPr>
+        <w:rFonts w:ascii="Symbol" w:hAnsi="Symbol" w:hint="default"/>
+      </w:rPr>
+    </w:lvl>
+    <w:lvl w:ilvl="1" w:tplc="04100003" w:tentative="1">
+      <w:start w:val="1"/>
+      <w:numFmt w:val="bullet"/>
+      <w:lvlText w:val="o"/>
+      <w:lvlJc w:val="left"/>
+      <w:pPr>
+        <w:ind w:left="1440" w:hanging="360"/>
+      </w:pPr>
+      <w:rPr>
+        <w:rFonts w:ascii="Courier New" w:hAnsi="Courier New" w:cs="Courier New" w:hint="default"/>
+      </w:rPr>
+    </w:lvl>
+    <w:lvl w:ilvl="2" w:tplc="04100005" w:tentative="1">
+      <w:start w:val="1"/>
+      <w:numFmt w:val="bullet"/>
+      <w:lvlText w:val=""/>
+      <w:lvlJc w:val="left"/>
+      <w:pPr>
+        <w:ind w:left="2160" w:hanging="360"/>
+      </w:pPr>
+      <w:rPr>
+        <w:rFonts w:ascii="Wingdings" w:hAnsi="Wingdings" w:hint="default"/>
+      </w:rPr>
+    </w:lvl>
+    <w:lvl w:ilvl="3" w:tplc="04100001" w:tentative="1">
+      <w:start w:val="1"/>
+      <w:numFmt w:val="bullet"/>
+      <w:lvlText w:val=""/>
+      <w:lvlJc w:val="left"/>
+      <w:pPr>
+        <w:ind w:left="2880" w:hanging="360"/>
+      </w:pPr>
+      <w:rPr>
+        <w:rFonts w:ascii="Symbol" w:hAnsi="Symbol" w:hint="default"/>
+      </w:rPr>
+    </w:lvl>
+    <w:lvl w:ilvl="4" w:tplc="04100003" w:tentative="1">
+      <w:start w:val="1"/>
+      <w:numFmt w:val="bullet"/>
+      <w:lvlText w:val="o"/>
+      <w:lvlJc w:val="left"/>
+      <w:pPr>
+        <w:ind w:left="3600" w:hanging="360"/>
+      </w:pPr>
+      <w:rPr>
+        <w:rFonts w:ascii="Courier New" w:hAnsi="Courier New" w:cs="Courier New" w:hint="default"/>
+      </w:rPr>
+    </w:lvl>
+    <w:lvl w:ilvl="5" w:tplc="04100005" w:tentative="1">
+      <w:start w:val="1"/>
+      <w:numFmt w:val="bullet"/>
+      <w:lvlText w:val=""/>
+      <w:lvlJc w:val="left"/>
+      <w:pPr>
+        <w:ind w:left="4320" w:hanging="360"/>
+      </w:pPr>
+      <w:rPr>
+        <w:rFonts w:ascii="Wingdings" w:hAnsi="Wingdings" w:hint="default"/>
+      </w:rPr>
+    </w:lvl>
+    <w:lvl w:ilvl="6" w:tplc="04100001" w:tentative="1">
+      <w:start w:val="1"/>
+      <w:numFmt w:val="bullet"/>
+      <w:lvlText w:val=""/>
+      <w:lvlJc w:val="left"/>
+      <w:pPr>
+        <w:ind w:left="5040" w:hanging="360"/>
+      </w:pPr>
+      <w:rPr>
+        <w:rFonts w:ascii="Symbol" w:hAnsi="Symbol" w:hint="default"/>
+      </w:rPr>
+    </w:lvl>
+    <w:lvl w:ilvl="7" w:tplc="04100003" w:tentative="1">
+      <w:start w:val="1"/>
+      <w:numFmt w:val="bullet"/>
+      <w:lvlText w:val="o"/>
+      <w:lvlJc w:val="left"/>
+      <w:pPr>
+        <w:ind w:left="5760" w:hanging="360"/>
+      </w:pPr>
+      <w:rPr>
+        <w:rFonts w:ascii="Courier New" w:hAnsi="Courier New" w:cs="Courier New" w:hint="default"/>
+      </w:rPr>
+    </w:lvl>
+    <w:lvl w:ilvl="8" w:tplc="04100005" w:tentative="1">
+      <w:start w:val="1"/>
+      <w:numFmt w:val="bullet"/>
+      <w:lvlText w:val=""/>
+      <w:lvlJc w:val="left"/>
+      <w:pPr>
+        <w:ind w:left="6480" w:hanging="360"/>
+      </w:pPr>
+      <w:rPr>
+        <w:rFonts w:ascii="Wingdings" w:hAnsi="Wingdings" w:hint="default"/>
+      </w:rPr>
+    </w:lvl>
+  </w:abstractNum>
   <w:num w:numId="1" w16cid:durableId="443548410">
-    <w:abstractNumId w:val="5"/>
+    <w:abstractNumId w:val="6"/>
   </w:num>
   <w:num w:numId="2" w16cid:durableId="1616905750">
     <w:abstractNumId w:val="2"/>
   </w:num>
   <w:num w:numId="3" w16cid:durableId="69159962">
-    <w:abstractNumId w:val="4"/>
+    <w:abstractNumId w:val="5"/>
   </w:num>
   <w:num w:numId="4" w16cid:durableId="1541018595">
     <w:abstractNumId w:val="0"/>
   </w:num>
   <w:num w:numId="5" w16cid:durableId="1508593924">
-    <w:abstractNumId w:val="3"/>
+    <w:abstractNumId w:val="4"/>
   </w:num>
   <w:num w:numId="6" w16cid:durableId="993490351">
     <w:abstractNumId w:val="1"/>
+  </w:num>
+  <w:num w:numId="7" w16cid:durableId="347298639">
+    <w:abstractNumId w:val="3"/>
   </w:num>
 </w:numbering>
 </file>

</xml_diff>